<commit_message>
added many a image
also added to the analasis document
</commit_message>
<xml_diff>
--- a/Documentation/Analyse Document.docx
+++ b/Documentation/Analyse Document.docx
@@ -3839,6 +3839,756 @@
                 <w:rFonts w:cs="Arial"/>
               </w:rPr>
               <w:t>De gebruiker heeft nu zijn wachtwoord ge reset</w:t>
+            </w:r>
+          </w:p>
+        </w:tc>
+      </w:tr>
+    </w:tbl>
+    <w:p>
+      <w:pPr>
+        <w:rPr>
+          <w:rFonts w:cs="Arial"/>
+        </w:rPr>
+      </w:pPr>
+    </w:p>
+    <w:p>
+      <w:pPr>
+        <w:rPr>
+          <w:rFonts w:cs="Arial"/>
+        </w:rPr>
+      </w:pPr>
+      <w:r>
+        <w:rPr>
+          <w:rFonts w:cs="Arial"/>
+        </w:rPr>
+        <w:br w:type="page"/>
+      </w:r>
+    </w:p>
+    <w:tbl>
+      <w:tblPr>
+        <w:tblStyle w:val="TableGrid"/>
+        <w:tblW w:w="0" w:type="auto"/>
+        <w:tblLook w:val="04A0" w:firstRow="1" w:lastRow="0" w:firstColumn="1" w:lastColumn="0" w:noHBand="0" w:noVBand="1"/>
+      </w:tblPr>
+      <w:tblGrid>
+        <w:gridCol w:w="2972"/>
+        <w:gridCol w:w="6090"/>
+      </w:tblGrid>
+      <w:tr>
+        <w:tc>
+          <w:tcPr>
+            <w:tcW w:w="2972" w:type="dxa"/>
+          </w:tcPr>
+          <w:p>
+            <w:pPr>
+              <w:rPr>
+                <w:rFonts w:cs="Arial"/>
+                <w:b/>
+                <w:bCs/>
+              </w:rPr>
+            </w:pPr>
+            <w:r>
+              <w:rPr>
+                <w:rFonts w:cs="Arial"/>
+                <w:b/>
+                <w:bCs/>
+              </w:rPr>
+              <w:lastRenderedPageBreak/>
+              <w:t>Naam</w:t>
+            </w:r>
+          </w:p>
+        </w:tc>
+        <w:tc>
+          <w:tcPr>
+            <w:tcW w:w="6090" w:type="dxa"/>
+          </w:tcPr>
+          <w:p>
+            <w:pPr>
+              <w:rPr>
+                <w:rFonts w:cs="Arial"/>
+                <w:b/>
+                <w:bCs/>
+              </w:rPr>
+            </w:pPr>
+            <w:r>
+              <w:rPr>
+                <w:rFonts w:cs="Arial"/>
+                <w:b/>
+                <w:bCs/>
+              </w:rPr>
+              <w:t>UC-0</w:t>
+            </w:r>
+            <w:r>
+              <w:rPr>
+                <w:rFonts w:cs="Arial"/>
+                <w:b/>
+                <w:bCs/>
+              </w:rPr>
+              <w:t>4</w:t>
+            </w:r>
+          </w:p>
+        </w:tc>
+      </w:tr>
+      <w:tr>
+        <w:tc>
+          <w:tcPr>
+            <w:tcW w:w="2972" w:type="dxa"/>
+          </w:tcPr>
+          <w:p>
+            <w:pPr>
+              <w:rPr>
+                <w:rFonts w:cs="Arial"/>
+                <w:b/>
+                <w:bCs/>
+              </w:rPr>
+            </w:pPr>
+            <w:r>
+              <w:rPr>
+                <w:rFonts w:cs="Arial"/>
+                <w:b/>
+                <w:bCs/>
+              </w:rPr>
+              <w:t>Samenvatting</w:t>
+            </w:r>
+          </w:p>
+        </w:tc>
+        <w:tc>
+          <w:tcPr>
+            <w:tcW w:w="6090" w:type="dxa"/>
+          </w:tcPr>
+          <w:p>
+            <w:pPr>
+              <w:rPr>
+                <w:rFonts w:cs="Arial"/>
+              </w:rPr>
+            </w:pPr>
+            <w:r>
+              <w:rPr>
+                <w:rFonts w:cs="Arial"/>
+              </w:rPr>
+              <w:t>Folder openen</w:t>
+            </w:r>
+          </w:p>
+        </w:tc>
+      </w:tr>
+      <w:tr>
+        <w:tc>
+          <w:tcPr>
+            <w:tcW w:w="2972" w:type="dxa"/>
+          </w:tcPr>
+          <w:p>
+            <w:pPr>
+              <w:rPr>
+                <w:rFonts w:cs="Arial"/>
+                <w:b/>
+                <w:bCs/>
+              </w:rPr>
+            </w:pPr>
+            <w:r>
+              <w:rPr>
+                <w:rFonts w:cs="Arial"/>
+                <w:b/>
+                <w:bCs/>
+              </w:rPr>
+              <w:t>Actors</w:t>
+            </w:r>
+          </w:p>
+        </w:tc>
+        <w:tc>
+          <w:tcPr>
+            <w:tcW w:w="6090" w:type="dxa"/>
+          </w:tcPr>
+          <w:p>
+            <w:pPr>
+              <w:rPr>
+                <w:rFonts w:cs="Arial"/>
+              </w:rPr>
+            </w:pPr>
+            <w:r>
+              <w:rPr>
+                <w:rFonts w:cs="Arial"/>
+              </w:rPr>
+              <w:t>Gebruiker, het systeem</w:t>
+            </w:r>
+          </w:p>
+        </w:tc>
+      </w:tr>
+      <w:tr>
+        <w:tc>
+          <w:tcPr>
+            <w:tcW w:w="2972" w:type="dxa"/>
+          </w:tcPr>
+          <w:p>
+            <w:pPr>
+              <w:rPr>
+                <w:rFonts w:cs="Arial"/>
+                <w:b/>
+                <w:bCs/>
+              </w:rPr>
+            </w:pPr>
+            <w:r>
+              <w:rPr>
+                <w:rFonts w:cs="Arial"/>
+                <w:b/>
+                <w:bCs/>
+              </w:rPr>
+              <w:t>Aannamen</w:t>
+            </w:r>
+          </w:p>
+        </w:tc>
+        <w:tc>
+          <w:tcPr>
+            <w:tcW w:w="6090" w:type="dxa"/>
+          </w:tcPr>
+          <w:p>
+            <w:pPr>
+              <w:rPr>
+                <w:rFonts w:cs="Arial"/>
+              </w:rPr>
+            </w:pPr>
+            <w:r>
+              <w:rPr>
+                <w:rFonts w:cs="Arial"/>
+              </w:rPr>
+              <w:t>De folder heeft iets “erin” zitten</w:t>
+            </w:r>
+          </w:p>
+        </w:tc>
+      </w:tr>
+      <w:tr>
+        <w:tc>
+          <w:tcPr>
+            <w:tcW w:w="2972" w:type="dxa"/>
+          </w:tcPr>
+          <w:p>
+            <w:pPr>
+              <w:rPr>
+                <w:rFonts w:cs="Arial"/>
+                <w:b/>
+                <w:bCs/>
+              </w:rPr>
+            </w:pPr>
+            <w:r>
+              <w:rPr>
+                <w:rFonts w:cs="Arial"/>
+                <w:b/>
+                <w:bCs/>
+              </w:rPr>
+              <w:t>Omschrijving</w:t>
+            </w:r>
+          </w:p>
+        </w:tc>
+        <w:tc>
+          <w:tcPr>
+            <w:tcW w:w="6090" w:type="dxa"/>
+          </w:tcPr>
+          <w:p>
+            <w:pPr>
+              <w:pStyle w:val="ListParagraph"/>
+              <w:numPr>
+                <w:ilvl w:val="0"/>
+                <w:numId w:val="4"/>
+              </w:numPr>
+              <w:rPr>
+                <w:rFonts w:cs="Arial"/>
+              </w:rPr>
+            </w:pPr>
+            <w:r>
+              <w:rPr>
+                <w:rFonts w:cs="Arial"/>
+              </w:rPr>
+              <w:t>De gebruiker klikt op de gewenste folder.</w:t>
+            </w:r>
+          </w:p>
+          <w:p>
+            <w:pPr>
+              <w:pStyle w:val="ListParagraph"/>
+              <w:numPr>
+                <w:ilvl w:val="0"/>
+                <w:numId w:val="4"/>
+              </w:numPr>
+              <w:rPr>
+                <w:rFonts w:cs="Arial"/>
+              </w:rPr>
+            </w:pPr>
+            <w:r>
+              <w:rPr>
+                <w:rFonts w:cs="Arial"/>
+              </w:rPr>
+              <w:t>Het systeem haalt de informatie van die folder op</w:t>
+            </w:r>
+            <w:r>
+              <w:rPr>
+                <w:rFonts w:cs="Arial"/>
+              </w:rPr>
+              <w:t>.</w:t>
+            </w:r>
+          </w:p>
+          <w:p>
+            <w:pPr>
+              <w:pStyle w:val="ListParagraph"/>
+              <w:numPr>
+                <w:ilvl w:val="0"/>
+                <w:numId w:val="4"/>
+              </w:numPr>
+              <w:rPr>
+                <w:rFonts w:cs="Arial"/>
+              </w:rPr>
+            </w:pPr>
+            <w:r>
+              <w:rPr>
+                <w:rFonts w:cs="Arial"/>
+              </w:rPr>
+              <w:t>Het systeem toont de folder met de bestanden die erin zitten.</w:t>
+            </w:r>
+          </w:p>
+        </w:tc>
+      </w:tr>
+      <w:tr>
+        <w:tc>
+          <w:tcPr>
+            <w:tcW w:w="2972" w:type="dxa"/>
+          </w:tcPr>
+          <w:p>
+            <w:pPr>
+              <w:rPr>
+                <w:rFonts w:cs="Arial"/>
+                <w:b/>
+                <w:bCs/>
+              </w:rPr>
+            </w:pPr>
+            <w:r>
+              <w:rPr>
+                <w:rFonts w:cs="Arial"/>
+                <w:b/>
+                <w:bCs/>
+              </w:rPr>
+              <w:t>Uitzonderingen</w:t>
+            </w:r>
+          </w:p>
+        </w:tc>
+        <w:tc>
+          <w:tcPr>
+            <w:tcW w:w="6090" w:type="dxa"/>
+          </w:tcPr>
+          <w:p>
+            <w:pPr>
+              <w:rPr>
+                <w:rFonts w:cs="Arial"/>
+              </w:rPr>
+            </w:pPr>
+            <w:r>
+              <w:rPr>
+                <w:rFonts w:cs="Arial"/>
+              </w:rPr>
+              <w:t>Er is al een instantie van de folder open</w:t>
+            </w:r>
+          </w:p>
+        </w:tc>
+      </w:tr>
+      <w:tr>
+        <w:tc>
+          <w:tcPr>
+            <w:tcW w:w="2972" w:type="dxa"/>
+          </w:tcPr>
+          <w:p>
+            <w:pPr>
+              <w:rPr>
+                <w:rFonts w:cs="Arial"/>
+                <w:b/>
+                <w:bCs/>
+              </w:rPr>
+            </w:pPr>
+            <w:r>
+              <w:rPr>
+                <w:rFonts w:cs="Arial"/>
+                <w:b/>
+                <w:bCs/>
+              </w:rPr>
+              <w:t>Resultaat</w:t>
+            </w:r>
+          </w:p>
+        </w:tc>
+        <w:tc>
+          <w:tcPr>
+            <w:tcW w:w="6090" w:type="dxa"/>
+          </w:tcPr>
+          <w:p>
+            <w:pPr>
+              <w:rPr>
+                <w:rFonts w:cs="Arial"/>
+              </w:rPr>
+            </w:pPr>
+            <w:r>
+              <w:rPr>
+                <w:rFonts w:cs="Arial"/>
+              </w:rPr>
+              <w:t xml:space="preserve">De gebruiker </w:t>
+            </w:r>
+            <w:r>
+              <w:rPr>
+                <w:rFonts w:cs="Arial"/>
+              </w:rPr>
+              <w:t>heeft nu de folder ge-opent en kan de bestanden die erin zitten nu zien.</w:t>
+            </w:r>
+          </w:p>
+        </w:tc>
+      </w:tr>
+    </w:tbl>
+    <w:p>
+      <w:pPr>
+        <w:rPr>
+          <w:rFonts w:cs="Arial"/>
+        </w:rPr>
+      </w:pPr>
+    </w:p>
+    <w:tbl>
+      <w:tblPr>
+        <w:tblStyle w:val="TableGrid"/>
+        <w:tblW w:w="0" w:type="auto"/>
+        <w:tblLook w:val="04A0" w:firstRow="1" w:lastRow="0" w:firstColumn="1" w:lastColumn="0" w:noHBand="0" w:noVBand="1"/>
+      </w:tblPr>
+      <w:tblGrid>
+        <w:gridCol w:w="2972"/>
+        <w:gridCol w:w="6090"/>
+      </w:tblGrid>
+      <w:tr>
+        <w:tc>
+          <w:tcPr>
+            <w:tcW w:w="2972" w:type="dxa"/>
+          </w:tcPr>
+          <w:p>
+            <w:pPr>
+              <w:rPr>
+                <w:rFonts w:cs="Arial"/>
+                <w:b/>
+                <w:bCs/>
+              </w:rPr>
+            </w:pPr>
+            <w:r>
+              <w:rPr>
+                <w:rFonts w:cs="Arial"/>
+                <w:b/>
+                <w:bCs/>
+              </w:rPr>
+              <w:t>Naam</w:t>
+            </w:r>
+          </w:p>
+        </w:tc>
+        <w:tc>
+          <w:tcPr>
+            <w:tcW w:w="6090" w:type="dxa"/>
+          </w:tcPr>
+          <w:p>
+            <w:pPr>
+              <w:rPr>
+                <w:rFonts w:cs="Arial"/>
+                <w:b/>
+                <w:bCs/>
+              </w:rPr>
+            </w:pPr>
+            <w:r>
+              <w:rPr>
+                <w:rFonts w:cs="Arial"/>
+                <w:b/>
+                <w:bCs/>
+              </w:rPr>
+              <w:t>UC-0</w:t>
+            </w:r>
+            <w:r>
+              <w:rPr>
+                <w:rFonts w:cs="Arial"/>
+                <w:b/>
+                <w:bCs/>
+              </w:rPr>
+              <w:t>5</w:t>
+            </w:r>
+          </w:p>
+        </w:tc>
+      </w:tr>
+      <w:tr>
+        <w:tc>
+          <w:tcPr>
+            <w:tcW w:w="2972" w:type="dxa"/>
+          </w:tcPr>
+          <w:p>
+            <w:pPr>
+              <w:rPr>
+                <w:rFonts w:cs="Arial"/>
+                <w:b/>
+                <w:bCs/>
+              </w:rPr>
+            </w:pPr>
+            <w:r>
+              <w:rPr>
+                <w:rFonts w:cs="Arial"/>
+                <w:b/>
+                <w:bCs/>
+              </w:rPr>
+              <w:t>Samenvatting</w:t>
+            </w:r>
+          </w:p>
+        </w:tc>
+        <w:tc>
+          <w:tcPr>
+            <w:tcW w:w="6090" w:type="dxa"/>
+          </w:tcPr>
+          <w:p>
+            <w:pPr>
+              <w:rPr>
+                <w:rFonts w:cs="Arial"/>
+              </w:rPr>
+            </w:pPr>
+            <w:r>
+              <w:rPr>
+                <w:rFonts w:cs="Arial"/>
+              </w:rPr>
+              <w:t>Folder openen</w:t>
+            </w:r>
+          </w:p>
+        </w:tc>
+      </w:tr>
+      <w:tr>
+        <w:tc>
+          <w:tcPr>
+            <w:tcW w:w="2972" w:type="dxa"/>
+          </w:tcPr>
+          <w:p>
+            <w:pPr>
+              <w:rPr>
+                <w:rFonts w:cs="Arial"/>
+                <w:b/>
+                <w:bCs/>
+              </w:rPr>
+            </w:pPr>
+            <w:r>
+              <w:rPr>
+                <w:rFonts w:cs="Arial"/>
+                <w:b/>
+                <w:bCs/>
+              </w:rPr>
+              <w:t>Actors</w:t>
+            </w:r>
+          </w:p>
+        </w:tc>
+        <w:tc>
+          <w:tcPr>
+            <w:tcW w:w="6090" w:type="dxa"/>
+          </w:tcPr>
+          <w:p>
+            <w:pPr>
+              <w:rPr>
+                <w:rFonts w:cs="Arial"/>
+              </w:rPr>
+            </w:pPr>
+            <w:r>
+              <w:rPr>
+                <w:rFonts w:cs="Arial"/>
+              </w:rPr>
+              <w:t>Gebruiker, het systeem</w:t>
+            </w:r>
+          </w:p>
+        </w:tc>
+      </w:tr>
+      <w:tr>
+        <w:tc>
+          <w:tcPr>
+            <w:tcW w:w="2972" w:type="dxa"/>
+          </w:tcPr>
+          <w:p>
+            <w:pPr>
+              <w:rPr>
+                <w:rFonts w:cs="Arial"/>
+                <w:b/>
+                <w:bCs/>
+              </w:rPr>
+            </w:pPr>
+            <w:r>
+              <w:rPr>
+                <w:rFonts w:cs="Arial"/>
+                <w:b/>
+                <w:bCs/>
+              </w:rPr>
+              <w:t>Aannamen</w:t>
+            </w:r>
+          </w:p>
+        </w:tc>
+        <w:tc>
+          <w:tcPr>
+            <w:tcW w:w="6090" w:type="dxa"/>
+          </w:tcPr>
+          <w:p>
+            <w:pPr>
+              <w:rPr>
+                <w:rFonts w:cs="Arial"/>
+              </w:rPr>
+            </w:pPr>
+            <w:r>
+              <w:rPr>
+                <w:rFonts w:cs="Arial"/>
+              </w:rPr>
+              <w:t>De folder heeft iets “erin” zitten</w:t>
+            </w:r>
+          </w:p>
+        </w:tc>
+      </w:tr>
+      <w:tr>
+        <w:tc>
+          <w:tcPr>
+            <w:tcW w:w="2972" w:type="dxa"/>
+          </w:tcPr>
+          <w:p>
+            <w:pPr>
+              <w:rPr>
+                <w:rFonts w:cs="Arial"/>
+                <w:b/>
+                <w:bCs/>
+              </w:rPr>
+            </w:pPr>
+            <w:r>
+              <w:rPr>
+                <w:rFonts w:cs="Arial"/>
+                <w:b/>
+                <w:bCs/>
+              </w:rPr>
+              <w:t>Omschrijving</w:t>
+            </w:r>
+          </w:p>
+        </w:tc>
+        <w:tc>
+          <w:tcPr>
+            <w:tcW w:w="6090" w:type="dxa"/>
+          </w:tcPr>
+          <w:p>
+            <w:pPr>
+              <w:pStyle w:val="ListParagraph"/>
+              <w:numPr>
+                <w:ilvl w:val="0"/>
+                <w:numId w:val="5"/>
+              </w:numPr>
+              <w:rPr>
+                <w:rFonts w:cs="Arial"/>
+              </w:rPr>
+            </w:pPr>
+            <w:r>
+              <w:rPr>
+                <w:rFonts w:cs="Arial"/>
+              </w:rPr>
+              <w:t>De gebruiker klikt op de gewenste folder.</w:t>
+            </w:r>
+          </w:p>
+          <w:p>
+            <w:pPr>
+              <w:pStyle w:val="ListParagraph"/>
+              <w:numPr>
+                <w:ilvl w:val="0"/>
+                <w:numId w:val="5"/>
+              </w:numPr>
+              <w:rPr>
+                <w:rFonts w:cs="Arial"/>
+              </w:rPr>
+            </w:pPr>
+            <w:r>
+              <w:rPr>
+                <w:rFonts w:cs="Arial"/>
+              </w:rPr>
+              <w:t>Het systeem haalt de informatie van die folder op.</w:t>
+            </w:r>
+          </w:p>
+          <w:p>
+            <w:pPr>
+              <w:pStyle w:val="ListParagraph"/>
+              <w:numPr>
+                <w:ilvl w:val="0"/>
+                <w:numId w:val="5"/>
+              </w:numPr>
+              <w:rPr>
+                <w:rFonts w:cs="Arial"/>
+              </w:rPr>
+            </w:pPr>
+            <w:r>
+              <w:rPr>
+                <w:rFonts w:cs="Arial"/>
+              </w:rPr>
+              <w:t>Het systeem toont de folder met de bestanden die erin zitten.</w:t>
+            </w:r>
+          </w:p>
+        </w:tc>
+      </w:tr>
+      <w:tr>
+        <w:tc>
+          <w:tcPr>
+            <w:tcW w:w="2972" w:type="dxa"/>
+          </w:tcPr>
+          <w:p>
+            <w:pPr>
+              <w:rPr>
+                <w:rFonts w:cs="Arial"/>
+                <w:b/>
+                <w:bCs/>
+              </w:rPr>
+            </w:pPr>
+            <w:r>
+              <w:rPr>
+                <w:rFonts w:cs="Arial"/>
+                <w:b/>
+                <w:bCs/>
+              </w:rPr>
+              <w:t>Uitzonderingen</w:t>
+            </w:r>
+          </w:p>
+        </w:tc>
+        <w:tc>
+          <w:tcPr>
+            <w:tcW w:w="6090" w:type="dxa"/>
+          </w:tcPr>
+          <w:p>
+            <w:pPr>
+              <w:rPr>
+                <w:rFonts w:cs="Arial"/>
+              </w:rPr>
+            </w:pPr>
+          </w:p>
+        </w:tc>
+      </w:tr>
+      <w:tr>
+        <w:tc>
+          <w:tcPr>
+            <w:tcW w:w="2972" w:type="dxa"/>
+          </w:tcPr>
+          <w:p>
+            <w:pPr>
+              <w:rPr>
+                <w:rFonts w:cs="Arial"/>
+                <w:b/>
+                <w:bCs/>
+              </w:rPr>
+            </w:pPr>
+            <w:r>
+              <w:rPr>
+                <w:rFonts w:cs="Arial"/>
+                <w:b/>
+                <w:bCs/>
+              </w:rPr>
+              <w:t>Resultaat</w:t>
+            </w:r>
+          </w:p>
+        </w:tc>
+        <w:tc>
+          <w:tcPr>
+            <w:tcW w:w="6090" w:type="dxa"/>
+          </w:tcPr>
+          <w:p>
+            <w:pPr>
+              <w:rPr>
+                <w:rFonts w:cs="Arial"/>
+              </w:rPr>
+            </w:pPr>
+            <w:r>
+              <w:rPr>
+                <w:rFonts w:cs="Arial"/>
+              </w:rPr>
+              <w:t>De gebruiker heeft nu de folder ge-opent en kan de bestanden die erin zitten nu zien.</w:t>
             </w:r>
           </w:p>
         </w:tc>
@@ -4394,6 +5144,184 @@
       </w:pPr>
     </w:lvl>
   </w:abstractNum>
+  <w:abstractNum w:abstractNumId="3" w15:restartNumberingAfterBreak="0">
+    <w:nsid w:val="31427D9E"/>
+    <w:multiLevelType w:val="hybridMultilevel"/>
+    <w:tmpl w:val="C2B091E0"/>
+    <w:lvl w:ilvl="0" w:tplc="0413000F">
+      <w:start w:val="1"/>
+      <w:numFmt w:val="decimal"/>
+      <w:lvlText w:val="%1."/>
+      <w:lvlJc w:val="left"/>
+      <w:pPr>
+        <w:ind w:left="720" w:hanging="360"/>
+      </w:pPr>
+      <w:rPr>
+        <w:rFonts w:hint="default"/>
+      </w:rPr>
+    </w:lvl>
+    <w:lvl w:ilvl="1" w:tplc="04130019" w:tentative="1">
+      <w:start w:val="1"/>
+      <w:numFmt w:val="lowerLetter"/>
+      <w:lvlText w:val="%2."/>
+      <w:lvlJc w:val="left"/>
+      <w:pPr>
+        <w:ind w:left="1440" w:hanging="360"/>
+      </w:pPr>
+    </w:lvl>
+    <w:lvl w:ilvl="2" w:tplc="0413001B" w:tentative="1">
+      <w:start w:val="1"/>
+      <w:numFmt w:val="lowerRoman"/>
+      <w:lvlText w:val="%3."/>
+      <w:lvlJc w:val="right"/>
+      <w:pPr>
+        <w:ind w:left="2160" w:hanging="180"/>
+      </w:pPr>
+    </w:lvl>
+    <w:lvl w:ilvl="3" w:tplc="0413000F" w:tentative="1">
+      <w:start w:val="1"/>
+      <w:numFmt w:val="decimal"/>
+      <w:lvlText w:val="%4."/>
+      <w:lvlJc w:val="left"/>
+      <w:pPr>
+        <w:ind w:left="2880" w:hanging="360"/>
+      </w:pPr>
+    </w:lvl>
+    <w:lvl w:ilvl="4" w:tplc="04130019" w:tentative="1">
+      <w:start w:val="1"/>
+      <w:numFmt w:val="lowerLetter"/>
+      <w:lvlText w:val="%5."/>
+      <w:lvlJc w:val="left"/>
+      <w:pPr>
+        <w:ind w:left="3600" w:hanging="360"/>
+      </w:pPr>
+    </w:lvl>
+    <w:lvl w:ilvl="5" w:tplc="0413001B" w:tentative="1">
+      <w:start w:val="1"/>
+      <w:numFmt w:val="lowerRoman"/>
+      <w:lvlText w:val="%6."/>
+      <w:lvlJc w:val="right"/>
+      <w:pPr>
+        <w:ind w:left="4320" w:hanging="180"/>
+      </w:pPr>
+    </w:lvl>
+    <w:lvl w:ilvl="6" w:tplc="0413000F" w:tentative="1">
+      <w:start w:val="1"/>
+      <w:numFmt w:val="decimal"/>
+      <w:lvlText w:val="%7."/>
+      <w:lvlJc w:val="left"/>
+      <w:pPr>
+        <w:ind w:left="5040" w:hanging="360"/>
+      </w:pPr>
+    </w:lvl>
+    <w:lvl w:ilvl="7" w:tplc="04130019" w:tentative="1">
+      <w:start w:val="1"/>
+      <w:numFmt w:val="lowerLetter"/>
+      <w:lvlText w:val="%8."/>
+      <w:lvlJc w:val="left"/>
+      <w:pPr>
+        <w:ind w:left="5760" w:hanging="360"/>
+      </w:pPr>
+    </w:lvl>
+    <w:lvl w:ilvl="8" w:tplc="0413001B" w:tentative="1">
+      <w:start w:val="1"/>
+      <w:numFmt w:val="lowerRoman"/>
+      <w:lvlText w:val="%9."/>
+      <w:lvlJc w:val="right"/>
+      <w:pPr>
+        <w:ind w:left="6480" w:hanging="180"/>
+      </w:pPr>
+    </w:lvl>
+  </w:abstractNum>
+  <w:abstractNum w:abstractNumId="4" w15:restartNumberingAfterBreak="0">
+    <w:nsid w:val="73794153"/>
+    <w:multiLevelType w:val="hybridMultilevel"/>
+    <w:tmpl w:val="C2B091E0"/>
+    <w:lvl w:ilvl="0" w:tplc="0413000F">
+      <w:start w:val="1"/>
+      <w:numFmt w:val="decimal"/>
+      <w:lvlText w:val="%1."/>
+      <w:lvlJc w:val="left"/>
+      <w:pPr>
+        <w:ind w:left="720" w:hanging="360"/>
+      </w:pPr>
+      <w:rPr>
+        <w:rFonts w:hint="default"/>
+      </w:rPr>
+    </w:lvl>
+    <w:lvl w:ilvl="1" w:tplc="04130019" w:tentative="1">
+      <w:start w:val="1"/>
+      <w:numFmt w:val="lowerLetter"/>
+      <w:lvlText w:val="%2."/>
+      <w:lvlJc w:val="left"/>
+      <w:pPr>
+        <w:ind w:left="1440" w:hanging="360"/>
+      </w:pPr>
+    </w:lvl>
+    <w:lvl w:ilvl="2" w:tplc="0413001B" w:tentative="1">
+      <w:start w:val="1"/>
+      <w:numFmt w:val="lowerRoman"/>
+      <w:lvlText w:val="%3."/>
+      <w:lvlJc w:val="right"/>
+      <w:pPr>
+        <w:ind w:left="2160" w:hanging="180"/>
+      </w:pPr>
+    </w:lvl>
+    <w:lvl w:ilvl="3" w:tplc="0413000F" w:tentative="1">
+      <w:start w:val="1"/>
+      <w:numFmt w:val="decimal"/>
+      <w:lvlText w:val="%4."/>
+      <w:lvlJc w:val="left"/>
+      <w:pPr>
+        <w:ind w:left="2880" w:hanging="360"/>
+      </w:pPr>
+    </w:lvl>
+    <w:lvl w:ilvl="4" w:tplc="04130019" w:tentative="1">
+      <w:start w:val="1"/>
+      <w:numFmt w:val="lowerLetter"/>
+      <w:lvlText w:val="%5."/>
+      <w:lvlJc w:val="left"/>
+      <w:pPr>
+        <w:ind w:left="3600" w:hanging="360"/>
+      </w:pPr>
+    </w:lvl>
+    <w:lvl w:ilvl="5" w:tplc="0413001B" w:tentative="1">
+      <w:start w:val="1"/>
+      <w:numFmt w:val="lowerRoman"/>
+      <w:lvlText w:val="%6."/>
+      <w:lvlJc w:val="right"/>
+      <w:pPr>
+        <w:ind w:left="4320" w:hanging="180"/>
+      </w:pPr>
+    </w:lvl>
+    <w:lvl w:ilvl="6" w:tplc="0413000F" w:tentative="1">
+      <w:start w:val="1"/>
+      <w:numFmt w:val="decimal"/>
+      <w:lvlText w:val="%7."/>
+      <w:lvlJc w:val="left"/>
+      <w:pPr>
+        <w:ind w:left="5040" w:hanging="360"/>
+      </w:pPr>
+    </w:lvl>
+    <w:lvl w:ilvl="7" w:tplc="04130019" w:tentative="1">
+      <w:start w:val="1"/>
+      <w:numFmt w:val="lowerLetter"/>
+      <w:lvlText w:val="%8."/>
+      <w:lvlJc w:val="left"/>
+      <w:pPr>
+        <w:ind w:left="5760" w:hanging="360"/>
+      </w:pPr>
+    </w:lvl>
+    <w:lvl w:ilvl="8" w:tplc="0413001B" w:tentative="1">
+      <w:start w:val="1"/>
+      <w:numFmt w:val="lowerRoman"/>
+      <w:lvlText w:val="%9."/>
+      <w:lvlJc w:val="right"/>
+      <w:pPr>
+        <w:ind w:left="6480" w:hanging="180"/>
+      </w:pPr>
+    </w:lvl>
+  </w:abstractNum>
   <w:num w:numId="1">
     <w:abstractNumId w:val="0"/>
   </w:num>
@@ -4402,6 +5330,12 @@
   </w:num>
   <w:num w:numId="3">
     <w:abstractNumId w:val="1"/>
+  </w:num>
+  <w:num w:numId="4">
+    <w:abstractNumId w:val="3"/>
+  </w:num>
+  <w:num w:numId="5">
+    <w:abstractNumId w:val="4"/>
   </w:num>
 </w:numbering>
 </file>
@@ -5473,7 +6407,7 @@
 </file>
 
 <file path=customXml/itemProps1.xml><?xml version="1.0" encoding="utf-8"?>
-<ds:datastoreItem xmlns:ds="http://schemas.openxmlformats.org/officeDocument/2006/customXml" ds:itemID="{43FBD108-3014-4A7B-B197-3FA777DF3D9F}">
+<ds:datastoreItem xmlns:ds="http://schemas.openxmlformats.org/officeDocument/2006/customXml" ds:itemID="{E4D2FF9C-8973-4901-8111-278C1B7CC7AC}">
   <ds:schemaRefs>
     <ds:schemaRef ds:uri="http://schemas.openxmlformats.org/officeDocument/2006/bibliography"/>
   </ds:schemaRefs>

</xml_diff>

<commit_message>
moved stuff and added favicon
</commit_message>
<xml_diff>
--- a/Documentation/Analyse Document.docx
+++ b/Documentation/Analyse Document.docx
@@ -371,26 +371,43 @@
         </w:rPr>
       </w:pPr>
       <w:bookmarkStart w:id="0" w:name="_Toc38971024"/>
+      <w:proofErr w:type="spellStart"/>
       <w:r>
         <w:rPr>
           <w:rFonts w:cs="Arial"/>
         </w:rPr>
         <w:lastRenderedPageBreak/>
-        <w:t>Functional requirements</w:t>
+        <w:t>Functional</w:t>
+      </w:r>
+      <w:proofErr w:type="spellEnd"/>
+      <w:r>
+        <w:rPr>
+          <w:rFonts w:cs="Arial"/>
+        </w:rPr>
+        <w:t xml:space="preserve"> </w:t>
+      </w:r>
+      <w:proofErr w:type="spellStart"/>
+      <w:r>
+        <w:rPr>
+          <w:rFonts w:cs="Arial"/>
+        </w:rPr>
+        <w:t>requirements</w:t>
       </w:r>
       <w:bookmarkEnd w:id="0"/>
+      <w:proofErr w:type="spellEnd"/>
     </w:p>
     <w:p/>
     <w:tbl>
       <w:tblPr>
         <w:tblStyle w:val="GridTable2"/>
         <w:tblW w:w="0" w:type="auto"/>
+        <w:tblLayout w:type="fixed"/>
         <w:tblLook w:val="04A0" w:firstRow="1" w:lastRow="0" w:firstColumn="1" w:lastColumn="0" w:noHBand="0" w:noVBand="1"/>
       </w:tblPr>
       <w:tblGrid>
         <w:gridCol w:w="1276"/>
-        <w:gridCol w:w="1298"/>
-        <w:gridCol w:w="4828"/>
+        <w:gridCol w:w="1134"/>
+        <w:gridCol w:w="4992"/>
         <w:gridCol w:w="409"/>
         <w:gridCol w:w="435"/>
         <w:gridCol w:w="410"/>
@@ -403,18 +420,20 @@
         <w:tc>
           <w:tcPr>
             <w:cnfStyle w:val="001000000000" w:firstRow="0" w:lastRow="0" w:firstColumn="1" w:lastColumn="0" w:oddVBand="0" w:evenVBand="0" w:oddHBand="0" w:evenHBand="0" w:firstRowFirstColumn="0" w:firstRowLastColumn="0" w:lastRowFirstColumn="0" w:lastRowLastColumn="0"/>
-            <w:tcW w:w="2574" w:type="dxa"/>
+            <w:tcW w:w="2410" w:type="dxa"/>
             <w:gridSpan w:val="2"/>
           </w:tcPr>
           <w:p>
             <w:pPr>
               <w:rPr>
                 <w:rFonts w:cs="Arial"/>
-              </w:rPr>
-            </w:pPr>
-            <w:r>
-              <w:rPr>
-                <w:rFonts w:cs="Arial"/>
+                <w:lang w:val="en-US"/>
+              </w:rPr>
+            </w:pPr>
+            <w:r>
+              <w:rPr>
+                <w:rFonts w:cs="Arial"/>
+                <w:lang w:val="en-US"/>
               </w:rPr>
               <w:t>Requirement</w:t>
             </w:r>
@@ -422,18 +441,20 @@
         </w:tc>
         <w:tc>
           <w:tcPr>
-            <w:tcW w:w="4828" w:type="dxa"/>
+            <w:tcW w:w="4992" w:type="dxa"/>
           </w:tcPr>
           <w:p>
             <w:pPr>
               <w:cnfStyle w:val="100000000000" w:firstRow="1" w:lastRow="0" w:firstColumn="0" w:lastColumn="0" w:oddVBand="0" w:evenVBand="0" w:oddHBand="0" w:evenHBand="0" w:firstRowFirstColumn="0" w:firstRowLastColumn="0" w:lastRowFirstColumn="0" w:lastRowLastColumn="0"/>
               <w:rPr>
                 <w:rFonts w:cs="Arial"/>
-              </w:rPr>
-            </w:pPr>
-            <w:r>
-              <w:rPr>
-                <w:rFonts w:cs="Arial"/>
+                <w:lang w:val="en-US"/>
+              </w:rPr>
+            </w:pPr>
+            <w:r>
+              <w:rPr>
+                <w:rFonts w:cs="Arial"/>
+                <w:lang w:val="en-US"/>
               </w:rPr>
               <w:t>Description</w:t>
             </w:r>
@@ -540,6 +561,7 @@
                 <w:rFonts w:cs="Arial"/>
               </w:rPr>
             </w:pPr>
+            <w:bookmarkStart w:id="1" w:name="_Hlk39753950"/>
             <w:r>
               <w:rPr>
                 <w:rFonts w:cs="Arial"/>
@@ -550,7 +572,7 @@
         </w:tc>
         <w:tc>
           <w:tcPr>
-            <w:tcW w:w="1298" w:type="dxa"/>
+            <w:tcW w:w="1134" w:type="dxa"/>
             <w:vAlign w:val="center"/>
           </w:tcPr>
           <w:p>
@@ -566,7 +588,7 @@
         </w:tc>
         <w:tc>
           <w:tcPr>
-            <w:tcW w:w="4828" w:type="dxa"/>
+            <w:tcW w:w="4992" w:type="dxa"/>
           </w:tcPr>
           <w:p>
             <w:pPr>
@@ -689,7 +711,7 @@
         </w:tc>
         <w:tc>
           <w:tcPr>
-            <w:tcW w:w="1298" w:type="dxa"/>
+            <w:tcW w:w="1134" w:type="dxa"/>
             <w:vAlign w:val="center"/>
           </w:tcPr>
           <w:p>
@@ -713,7 +735,7 @@
         </w:tc>
         <w:tc>
           <w:tcPr>
-            <w:tcW w:w="4828" w:type="dxa"/>
+            <w:tcW w:w="4992" w:type="dxa"/>
           </w:tcPr>
           <w:p>
             <w:pPr>
@@ -845,7 +867,7 @@
         </w:tc>
         <w:tc>
           <w:tcPr>
-            <w:tcW w:w="1298" w:type="dxa"/>
+            <w:tcW w:w="1134" w:type="dxa"/>
             <w:vAlign w:val="center"/>
           </w:tcPr>
           <w:p>
@@ -861,7 +883,7 @@
         </w:tc>
         <w:tc>
           <w:tcPr>
-            <w:tcW w:w="4828" w:type="dxa"/>
+            <w:tcW w:w="4992" w:type="dxa"/>
           </w:tcPr>
           <w:p>
             <w:pPr>
@@ -982,7 +1004,7 @@
         </w:tc>
         <w:tc>
           <w:tcPr>
-            <w:tcW w:w="1298" w:type="dxa"/>
+            <w:tcW w:w="1134" w:type="dxa"/>
             <w:vAlign w:val="center"/>
           </w:tcPr>
           <w:p>
@@ -998,7 +1020,7 @@
         </w:tc>
         <w:tc>
           <w:tcPr>
-            <w:tcW w:w="4828" w:type="dxa"/>
+            <w:tcW w:w="4992" w:type="dxa"/>
           </w:tcPr>
           <w:p>
             <w:pPr>
@@ -1124,7 +1146,7 @@
         </w:tc>
         <w:tc>
           <w:tcPr>
-            <w:tcW w:w="1298" w:type="dxa"/>
+            <w:tcW w:w="1134" w:type="dxa"/>
             <w:vAlign w:val="center"/>
           </w:tcPr>
           <w:p>
@@ -1148,7 +1170,7 @@
         </w:tc>
         <w:tc>
           <w:tcPr>
-            <w:tcW w:w="4828" w:type="dxa"/>
+            <w:tcW w:w="4992" w:type="dxa"/>
           </w:tcPr>
           <w:p>
             <w:pPr>
@@ -1251,7 +1273,7 @@
         </w:tc>
         <w:tc>
           <w:tcPr>
-            <w:tcW w:w="1298" w:type="dxa"/>
+            <w:tcW w:w="1134" w:type="dxa"/>
             <w:vAlign w:val="center"/>
           </w:tcPr>
           <w:p>
@@ -1275,7 +1297,7 @@
         </w:tc>
         <w:tc>
           <w:tcPr>
-            <w:tcW w:w="4828" w:type="dxa"/>
+            <w:tcW w:w="4992" w:type="dxa"/>
           </w:tcPr>
           <w:p>
             <w:pPr>
@@ -1381,7 +1403,7 @@
         </w:tc>
         <w:tc>
           <w:tcPr>
-            <w:tcW w:w="1298" w:type="dxa"/>
+            <w:tcW w:w="1134" w:type="dxa"/>
             <w:vAlign w:val="center"/>
           </w:tcPr>
           <w:p>
@@ -1405,7 +1427,7 @@
         </w:tc>
         <w:tc>
           <w:tcPr>
-            <w:tcW w:w="4828" w:type="dxa"/>
+            <w:tcW w:w="4992" w:type="dxa"/>
           </w:tcPr>
           <w:p>
             <w:pPr>
@@ -1522,7 +1544,7 @@
         </w:tc>
         <w:tc>
           <w:tcPr>
-            <w:tcW w:w="1298" w:type="dxa"/>
+            <w:tcW w:w="1134" w:type="dxa"/>
             <w:vAlign w:val="center"/>
           </w:tcPr>
           <w:p>
@@ -1538,7 +1560,7 @@
         </w:tc>
         <w:tc>
           <w:tcPr>
-            <w:tcW w:w="4828" w:type="dxa"/>
+            <w:tcW w:w="4992" w:type="dxa"/>
           </w:tcPr>
           <w:p>
             <w:pPr>
@@ -1664,7 +1686,7 @@
         </w:tc>
         <w:tc>
           <w:tcPr>
-            <w:tcW w:w="1298" w:type="dxa"/>
+            <w:tcW w:w="1134" w:type="dxa"/>
             <w:vAlign w:val="center"/>
           </w:tcPr>
           <w:p>
@@ -1688,7 +1710,7 @@
         </w:tc>
         <w:tc>
           <w:tcPr>
-            <w:tcW w:w="4828" w:type="dxa"/>
+            <w:tcW w:w="4992" w:type="dxa"/>
           </w:tcPr>
           <w:p>
             <w:pPr>
@@ -1805,7 +1827,7 @@
         </w:tc>
         <w:tc>
           <w:tcPr>
-            <w:tcW w:w="1298" w:type="dxa"/>
+            <w:tcW w:w="1134" w:type="dxa"/>
             <w:vAlign w:val="center"/>
           </w:tcPr>
           <w:p>
@@ -1821,7 +1843,7 @@
         </w:tc>
         <w:tc>
           <w:tcPr>
-            <w:tcW w:w="4828" w:type="dxa"/>
+            <w:tcW w:w="4992" w:type="dxa"/>
           </w:tcPr>
           <w:p>
             <w:pPr>
@@ -1834,7 +1856,7 @@
               <w:rPr>
                 <w:rFonts w:cs="Arial"/>
               </w:rPr>
-              <w:t>Het thema van de pagina kan aangepast worden</w:t>
+              <w:t>De gebruiker kan bestanden uit downloaden</w:t>
             </w:r>
           </w:p>
         </w:tc>
@@ -1853,6 +1875,14 @@
                 <w:bCs/>
               </w:rPr>
             </w:pPr>
+            <w:r>
+              <w:rPr>
+                <w:rFonts w:cs="Arial"/>
+                <w:b/>
+                <w:bCs/>
+              </w:rPr>
+              <w:t>X</w:t>
+            </w:r>
           </w:p>
         </w:tc>
         <w:tc>
@@ -1887,14 +1917,6 @@
                 <w:bCs/>
               </w:rPr>
             </w:pPr>
-            <w:r>
-              <w:rPr>
-                <w:rFonts w:cs="Arial"/>
-                <w:b/>
-                <w:bCs/>
-              </w:rPr>
-              <w:t>X</w:t>
-            </w:r>
           </w:p>
         </w:tc>
         <w:tc>
@@ -1941,7 +1963,7 @@
         </w:tc>
         <w:tc>
           <w:tcPr>
-            <w:tcW w:w="1298" w:type="dxa"/>
+            <w:tcW w:w="1134" w:type="dxa"/>
             <w:vAlign w:val="center"/>
           </w:tcPr>
           <w:p>
@@ -1957,7 +1979,7 @@
         </w:tc>
         <w:tc>
           <w:tcPr>
-            <w:tcW w:w="4828" w:type="dxa"/>
+            <w:tcW w:w="4992" w:type="dxa"/>
           </w:tcPr>
           <w:p>
             <w:pPr>
@@ -1970,19 +1992,19 @@
               <w:rPr>
                 <w:rFonts w:cs="Arial"/>
               </w:rPr>
-              <w:t xml:space="preserve">De </w:t>
-            </w:r>
-            <w:r>
-              <w:rPr>
-                <w:rFonts w:cs="Arial"/>
-              </w:rPr>
-              <w:t>gebruiker</w:t>
-            </w:r>
-            <w:r>
-              <w:rPr>
-                <w:rFonts w:cs="Arial"/>
-              </w:rPr>
-              <w:t xml:space="preserve"> kan video’s afspelen </w:t>
+              <w:t>De gebruiker kan de portfolio bestanden</w:t>
+            </w:r>
+            <w:r>
+              <w:rPr>
+                <w:rFonts w:cs="Arial"/>
+              </w:rPr>
+              <w:t xml:space="preserve"> </w:t>
+            </w:r>
+            <w:r>
+              <w:rPr>
+                <w:rFonts w:cs="Arial"/>
+              </w:rPr>
+              <w:t>downloaden</w:t>
             </w:r>
           </w:p>
         </w:tc>
@@ -2001,14 +2023,6 @@
                 <w:bCs/>
               </w:rPr>
             </w:pPr>
-            <w:r>
-              <w:rPr>
-                <w:rFonts w:cs="Arial"/>
-                <w:b/>
-                <w:bCs/>
-              </w:rPr>
-              <w:t>X</w:t>
-            </w:r>
           </w:p>
         </w:tc>
         <w:tc>
@@ -2026,6 +2040,14 @@
                 <w:bCs/>
               </w:rPr>
             </w:pPr>
+            <w:r>
+              <w:rPr>
+                <w:rFonts w:cs="Arial"/>
+                <w:b/>
+                <w:bCs/>
+              </w:rPr>
+              <w:t>X</w:t>
+            </w:r>
           </w:p>
         </w:tc>
         <w:tc>
@@ -2080,7 +2102,7 @@
         </w:tc>
         <w:tc>
           <w:tcPr>
-            <w:tcW w:w="1298" w:type="dxa"/>
+            <w:tcW w:w="1134" w:type="dxa"/>
             <w:vAlign w:val="center"/>
           </w:tcPr>
           <w:p>
@@ -2098,13 +2120,13 @@
                 <w:b/>
                 <w:bCs/>
               </w:rPr>
-              <w:t>B-06.1</w:t>
-            </w:r>
-          </w:p>
-        </w:tc>
-        <w:tc>
-          <w:tcPr>
-            <w:tcW w:w="4828" w:type="dxa"/>
+              <w:t>K-06.1</w:t>
+            </w:r>
+          </w:p>
+        </w:tc>
+        <w:tc>
+          <w:tcPr>
+            <w:tcW w:w="4992" w:type="dxa"/>
           </w:tcPr>
           <w:p>
             <w:pPr>
@@ -2117,7 +2139,7 @@
               <w:rPr>
                 <w:rFonts w:cs="Arial"/>
               </w:rPr>
-              <w:t>De beschikbare video’s zijn alleen degene die op de pagina staan</w:t>
+              <w:t>Dit kan in de vorm van een pdf bestand</w:t>
             </w:r>
           </w:p>
         </w:tc>
@@ -2210,13 +2232,19 @@
               <w:rPr>
                 <w:rFonts w:cs="Arial"/>
               </w:rPr>
-              <w:t>FR-07</w:t>
-            </w:r>
-          </w:p>
-        </w:tc>
-        <w:tc>
-          <w:tcPr>
-            <w:tcW w:w="1298" w:type="dxa"/>
+              <w:t>FR-0</w:t>
+            </w:r>
+            <w:r>
+              <w:rPr>
+                <w:rFonts w:cs="Arial"/>
+              </w:rPr>
+              <w:t>7</w:t>
+            </w:r>
+          </w:p>
+        </w:tc>
+        <w:tc>
+          <w:tcPr>
+            <w:tcW w:w="1134" w:type="dxa"/>
             <w:vAlign w:val="center"/>
           </w:tcPr>
           <w:p>
@@ -2232,7 +2260,7 @@
         </w:tc>
         <w:tc>
           <w:tcPr>
-            <w:tcW w:w="4828" w:type="dxa"/>
+            <w:tcW w:w="4992" w:type="dxa"/>
           </w:tcPr>
           <w:p>
             <w:pPr>
@@ -2245,19 +2273,7 @@
               <w:rPr>
                 <w:rFonts w:cs="Arial"/>
               </w:rPr>
-              <w:t xml:space="preserve">De </w:t>
-            </w:r>
-            <w:r>
-              <w:rPr>
-                <w:rFonts w:cs="Arial"/>
-              </w:rPr>
-              <w:t>gebruiker</w:t>
-            </w:r>
-            <w:r>
-              <w:rPr>
-                <w:rFonts w:cs="Arial"/>
-              </w:rPr>
-              <w:t xml:space="preserve"> kan audiobestanden afspelen</w:t>
+              <w:t>Het thema van de pagina kan aangepast worden</w:t>
             </w:r>
           </w:p>
         </w:tc>
@@ -2276,14 +2292,6 @@
                 <w:bCs/>
               </w:rPr>
             </w:pPr>
-            <w:r>
-              <w:rPr>
-                <w:rFonts w:cs="Arial"/>
-                <w:b/>
-                <w:bCs/>
-              </w:rPr>
-              <w:t>X</w:t>
-            </w:r>
           </w:p>
         </w:tc>
         <w:tc>
@@ -2318,6 +2326,14 @@
                 <w:bCs/>
               </w:rPr>
             </w:pPr>
+            <w:r>
+              <w:rPr>
+                <w:rFonts w:cs="Arial"/>
+                <w:b/>
+                <w:bCs/>
+              </w:rPr>
+              <w:t>X</w:t>
+            </w:r>
           </w:p>
         </w:tc>
         <w:tc>
@@ -2355,13 +2371,19 @@
               <w:rPr>
                 <w:rFonts w:cs="Arial"/>
               </w:rPr>
-              <w:t>FR-08</w:t>
-            </w:r>
-          </w:p>
-        </w:tc>
-        <w:tc>
-          <w:tcPr>
-            <w:tcW w:w="1298" w:type="dxa"/>
+              <w:t>FR-0</w:t>
+            </w:r>
+            <w:r>
+              <w:rPr>
+                <w:rFonts w:cs="Arial"/>
+              </w:rPr>
+              <w:t>8</w:t>
+            </w:r>
+          </w:p>
+        </w:tc>
+        <w:tc>
+          <w:tcPr>
+            <w:tcW w:w="1134" w:type="dxa"/>
             <w:vAlign w:val="center"/>
           </w:tcPr>
           <w:p>
@@ -2377,7 +2399,7 @@
         </w:tc>
         <w:tc>
           <w:tcPr>
-            <w:tcW w:w="4828" w:type="dxa"/>
+            <w:tcW w:w="4992" w:type="dxa"/>
           </w:tcPr>
           <w:p>
             <w:pPr>
@@ -2402,7 +2424,7 @@
               <w:rPr>
                 <w:rFonts w:cs="Arial"/>
               </w:rPr>
-              <w:t xml:space="preserve"> kan een internetbrowser gebruiken op de pagina</w:t>
+              <w:t xml:space="preserve"> kan video’s afspelen </w:t>
             </w:r>
           </w:p>
         </w:tc>
@@ -2499,17 +2521,11 @@
                 <w:rFonts w:cs="Arial"/>
               </w:rPr>
             </w:pPr>
-            <w:r>
-              <w:rPr>
-                <w:rFonts w:cs="Arial"/>
-              </w:rPr>
-              <w:t>FR-09</w:t>
-            </w:r>
-          </w:p>
-        </w:tc>
-        <w:tc>
-          <w:tcPr>
-            <w:tcW w:w="1298" w:type="dxa"/>
+          </w:p>
+        </w:tc>
+        <w:tc>
+          <w:tcPr>
+            <w:tcW w:w="1134" w:type="dxa"/>
             <w:vAlign w:val="center"/>
           </w:tcPr>
           <w:p>
@@ -2521,11 +2537,35 @@
                 <w:bCs/>
               </w:rPr>
             </w:pPr>
-          </w:p>
-        </w:tc>
-        <w:tc>
-          <w:tcPr>
-            <w:tcW w:w="4828" w:type="dxa"/>
+            <w:r>
+              <w:rPr>
+                <w:rFonts w:cs="Arial"/>
+                <w:b/>
+                <w:bCs/>
+              </w:rPr>
+              <w:t>B-0</w:t>
+            </w:r>
+            <w:r>
+              <w:rPr>
+                <w:rFonts w:cs="Arial"/>
+                <w:b/>
+                <w:bCs/>
+              </w:rPr>
+              <w:t>8</w:t>
+            </w:r>
+            <w:r>
+              <w:rPr>
+                <w:rFonts w:cs="Arial"/>
+                <w:b/>
+                <w:bCs/>
+              </w:rPr>
+              <w:t>.1</w:t>
+            </w:r>
+          </w:p>
+        </w:tc>
+        <w:tc>
+          <w:tcPr>
+            <w:tcW w:w="4992" w:type="dxa"/>
           </w:tcPr>
           <w:p>
             <w:pPr>
@@ -2538,19 +2578,7 @@
               <w:rPr>
                 <w:rFonts w:cs="Arial"/>
               </w:rPr>
-              <w:t xml:space="preserve">De </w:t>
-            </w:r>
-            <w:r>
-              <w:rPr>
-                <w:rFonts w:cs="Arial"/>
-              </w:rPr>
-              <w:t>gebruiker</w:t>
-            </w:r>
-            <w:r>
-              <w:rPr>
-                <w:rFonts w:cs="Arial"/>
-              </w:rPr>
-              <w:t xml:space="preserve"> kan een teken tool gebruiken op de pagina</w:t>
+              <w:t>De beschikbare video’s zijn alleen degene die op de pagina staan</w:t>
             </w:r>
           </w:p>
         </w:tc>
@@ -2569,14 +2597,6 @@
                 <w:bCs/>
               </w:rPr>
             </w:pPr>
-            <w:r>
-              <w:rPr>
-                <w:rFonts w:cs="Arial"/>
-                <w:b/>
-                <w:bCs/>
-              </w:rPr>
-              <w:t>X</w:t>
-            </w:r>
           </w:p>
         </w:tc>
         <w:tc>
@@ -2631,6 +2651,318 @@
           </w:p>
         </w:tc>
       </w:tr>
+      <w:tr>
+        <w:tc>
+          <w:tcPr>
+            <w:cnfStyle w:val="001000000000" w:firstRow="0" w:lastRow="0" w:firstColumn="1" w:lastColumn="0" w:oddVBand="0" w:evenVBand="0" w:oddHBand="0" w:evenHBand="0" w:firstRowFirstColumn="0" w:firstRowLastColumn="0" w:lastRowFirstColumn="0" w:lastRowLastColumn="0"/>
+            <w:tcW w:w="1276" w:type="dxa"/>
+            <w:vAlign w:val="center"/>
+          </w:tcPr>
+          <w:p>
+            <w:pPr>
+              <w:rPr>
+                <w:rFonts w:cs="Arial"/>
+              </w:rPr>
+            </w:pPr>
+            <w:r>
+              <w:rPr>
+                <w:rFonts w:cs="Arial"/>
+              </w:rPr>
+              <w:t>FR-</w:t>
+            </w:r>
+            <w:r>
+              <w:rPr>
+                <w:rFonts w:cs="Arial"/>
+              </w:rPr>
+              <w:t>0</w:t>
+            </w:r>
+            <w:r>
+              <w:rPr>
+                <w:rFonts w:cs="Arial"/>
+              </w:rPr>
+              <w:t>9</w:t>
+            </w:r>
+          </w:p>
+        </w:tc>
+        <w:tc>
+          <w:tcPr>
+            <w:tcW w:w="1134" w:type="dxa"/>
+            <w:vAlign w:val="center"/>
+          </w:tcPr>
+          <w:p>
+            <w:pPr>
+              <w:cnfStyle w:val="000000000000" w:firstRow="0" w:lastRow="0" w:firstColumn="0" w:lastColumn="0" w:oddVBand="0" w:evenVBand="0" w:oddHBand="0" w:evenHBand="0" w:firstRowFirstColumn="0" w:firstRowLastColumn="0" w:lastRowFirstColumn="0" w:lastRowLastColumn="0"/>
+              <w:rPr>
+                <w:rFonts w:cs="Arial"/>
+                <w:b/>
+                <w:bCs/>
+              </w:rPr>
+            </w:pPr>
+          </w:p>
+        </w:tc>
+        <w:tc>
+          <w:tcPr>
+            <w:tcW w:w="4992" w:type="dxa"/>
+          </w:tcPr>
+          <w:p>
+            <w:pPr>
+              <w:cnfStyle w:val="000000000000" w:firstRow="0" w:lastRow="0" w:firstColumn="0" w:lastColumn="0" w:oddVBand="0" w:evenVBand="0" w:oddHBand="0" w:evenHBand="0" w:firstRowFirstColumn="0" w:firstRowLastColumn="0" w:lastRowFirstColumn="0" w:lastRowLastColumn="0"/>
+              <w:rPr>
+                <w:rFonts w:cs="Arial"/>
+              </w:rPr>
+            </w:pPr>
+            <w:r>
+              <w:rPr>
+                <w:rFonts w:cs="Arial"/>
+              </w:rPr>
+              <w:t xml:space="preserve">De </w:t>
+            </w:r>
+            <w:r>
+              <w:rPr>
+                <w:rFonts w:cs="Arial"/>
+              </w:rPr>
+              <w:t>gebruiker</w:t>
+            </w:r>
+            <w:r>
+              <w:rPr>
+                <w:rFonts w:cs="Arial"/>
+              </w:rPr>
+              <w:t xml:space="preserve"> kan audiobestanden afspelen</w:t>
+            </w:r>
+          </w:p>
+        </w:tc>
+        <w:tc>
+          <w:tcPr>
+            <w:tcW w:w="409" w:type="dxa"/>
+            <w:vAlign w:val="center"/>
+          </w:tcPr>
+          <w:p>
+            <w:pPr>
+              <w:jc w:val="center"/>
+              <w:cnfStyle w:val="000000000000" w:firstRow="0" w:lastRow="0" w:firstColumn="0" w:lastColumn="0" w:oddVBand="0" w:evenVBand="0" w:oddHBand="0" w:evenHBand="0" w:firstRowFirstColumn="0" w:firstRowLastColumn="0" w:lastRowFirstColumn="0" w:lastRowLastColumn="0"/>
+              <w:rPr>
+                <w:rFonts w:cs="Arial"/>
+                <w:b/>
+                <w:bCs/>
+              </w:rPr>
+            </w:pPr>
+            <w:r>
+              <w:rPr>
+                <w:rFonts w:cs="Arial"/>
+                <w:b/>
+                <w:bCs/>
+              </w:rPr>
+              <w:t>X</w:t>
+            </w:r>
+          </w:p>
+        </w:tc>
+        <w:tc>
+          <w:tcPr>
+            <w:tcW w:w="435" w:type="dxa"/>
+            <w:vAlign w:val="center"/>
+          </w:tcPr>
+          <w:p>
+            <w:pPr>
+              <w:jc w:val="center"/>
+              <w:cnfStyle w:val="000000000000" w:firstRow="0" w:lastRow="0" w:firstColumn="0" w:lastColumn="0" w:oddVBand="0" w:evenVBand="0" w:oddHBand="0" w:evenHBand="0" w:firstRowFirstColumn="0" w:firstRowLastColumn="0" w:lastRowFirstColumn="0" w:lastRowLastColumn="0"/>
+              <w:rPr>
+                <w:rFonts w:cs="Arial"/>
+                <w:b/>
+                <w:bCs/>
+              </w:rPr>
+            </w:pPr>
+          </w:p>
+        </w:tc>
+        <w:tc>
+          <w:tcPr>
+            <w:tcW w:w="410" w:type="dxa"/>
+            <w:vAlign w:val="center"/>
+          </w:tcPr>
+          <w:p>
+            <w:pPr>
+              <w:jc w:val="center"/>
+              <w:cnfStyle w:val="000000000000" w:firstRow="0" w:lastRow="0" w:firstColumn="0" w:lastColumn="0" w:oddVBand="0" w:evenVBand="0" w:oddHBand="0" w:evenHBand="0" w:firstRowFirstColumn="0" w:firstRowLastColumn="0" w:lastRowFirstColumn="0" w:lastRowLastColumn="0"/>
+              <w:rPr>
+                <w:rFonts w:cs="Arial"/>
+                <w:b/>
+                <w:bCs/>
+              </w:rPr>
+            </w:pPr>
+          </w:p>
+        </w:tc>
+        <w:tc>
+          <w:tcPr>
+            <w:tcW w:w="416" w:type="dxa"/>
+            <w:vAlign w:val="center"/>
+          </w:tcPr>
+          <w:p>
+            <w:pPr>
+              <w:jc w:val="center"/>
+              <w:cnfStyle w:val="000000000000" w:firstRow="0" w:lastRow="0" w:firstColumn="0" w:lastColumn="0" w:oddVBand="0" w:evenVBand="0" w:oddHBand="0" w:evenHBand="0" w:firstRowFirstColumn="0" w:firstRowLastColumn="0" w:lastRowFirstColumn="0" w:lastRowLastColumn="0"/>
+              <w:rPr>
+                <w:rFonts w:cs="Arial"/>
+                <w:b/>
+                <w:bCs/>
+              </w:rPr>
+            </w:pPr>
+          </w:p>
+        </w:tc>
+      </w:tr>
+      <w:tr>
+        <w:trPr>
+          <w:cnfStyle w:val="000000100000" w:firstRow="0" w:lastRow="0" w:firstColumn="0" w:lastColumn="0" w:oddVBand="0" w:evenVBand="0" w:oddHBand="1" w:evenHBand="0" w:firstRowFirstColumn="0" w:firstRowLastColumn="0" w:lastRowFirstColumn="0" w:lastRowLastColumn="0"/>
+        </w:trPr>
+        <w:tc>
+          <w:tcPr>
+            <w:cnfStyle w:val="001000000000" w:firstRow="0" w:lastRow="0" w:firstColumn="1" w:lastColumn="0" w:oddVBand="0" w:evenVBand="0" w:oddHBand="0" w:evenHBand="0" w:firstRowFirstColumn="0" w:firstRowLastColumn="0" w:lastRowFirstColumn="0" w:lastRowLastColumn="0"/>
+            <w:tcW w:w="1276" w:type="dxa"/>
+            <w:vAlign w:val="center"/>
+          </w:tcPr>
+          <w:p>
+            <w:pPr>
+              <w:rPr>
+                <w:rFonts w:cs="Arial"/>
+              </w:rPr>
+            </w:pPr>
+            <w:r>
+              <w:rPr>
+                <w:rFonts w:cs="Arial"/>
+              </w:rPr>
+              <w:t>FR-</w:t>
+            </w:r>
+            <w:r>
+              <w:rPr>
+                <w:rFonts w:cs="Arial"/>
+              </w:rPr>
+              <w:t>10</w:t>
+            </w:r>
+          </w:p>
+        </w:tc>
+        <w:tc>
+          <w:tcPr>
+            <w:tcW w:w="1134" w:type="dxa"/>
+            <w:vAlign w:val="center"/>
+          </w:tcPr>
+          <w:p>
+            <w:pPr>
+              <w:cnfStyle w:val="000000100000" w:firstRow="0" w:lastRow="0" w:firstColumn="0" w:lastColumn="0" w:oddVBand="0" w:evenVBand="0" w:oddHBand="1" w:evenHBand="0" w:firstRowFirstColumn="0" w:firstRowLastColumn="0" w:lastRowFirstColumn="0" w:lastRowLastColumn="0"/>
+              <w:rPr>
+                <w:rFonts w:cs="Arial"/>
+                <w:b/>
+                <w:bCs/>
+              </w:rPr>
+            </w:pPr>
+          </w:p>
+        </w:tc>
+        <w:tc>
+          <w:tcPr>
+            <w:tcW w:w="4992" w:type="dxa"/>
+          </w:tcPr>
+          <w:p>
+            <w:pPr>
+              <w:cnfStyle w:val="000000100000" w:firstRow="0" w:lastRow="0" w:firstColumn="0" w:lastColumn="0" w:oddVBand="0" w:evenVBand="0" w:oddHBand="1" w:evenHBand="0" w:firstRowFirstColumn="0" w:firstRowLastColumn="0" w:lastRowFirstColumn="0" w:lastRowLastColumn="0"/>
+              <w:rPr>
+                <w:rFonts w:cs="Arial"/>
+              </w:rPr>
+            </w:pPr>
+            <w:r>
+              <w:rPr>
+                <w:rFonts w:cs="Arial"/>
+              </w:rPr>
+              <w:t xml:space="preserve">De </w:t>
+            </w:r>
+            <w:r>
+              <w:rPr>
+                <w:rFonts w:cs="Arial"/>
+              </w:rPr>
+              <w:t>gebruiker</w:t>
+            </w:r>
+            <w:r>
+              <w:rPr>
+                <w:rFonts w:cs="Arial"/>
+              </w:rPr>
+              <w:t xml:space="preserve"> kan een internetbrowser gebruiken op de pagina</w:t>
+            </w:r>
+          </w:p>
+        </w:tc>
+        <w:tc>
+          <w:tcPr>
+            <w:tcW w:w="409" w:type="dxa"/>
+            <w:vAlign w:val="center"/>
+          </w:tcPr>
+          <w:p>
+            <w:pPr>
+              <w:jc w:val="center"/>
+              <w:cnfStyle w:val="000000100000" w:firstRow="0" w:lastRow="0" w:firstColumn="0" w:lastColumn="0" w:oddVBand="0" w:evenVBand="0" w:oddHBand="1" w:evenHBand="0" w:firstRowFirstColumn="0" w:firstRowLastColumn="0" w:lastRowFirstColumn="0" w:lastRowLastColumn="0"/>
+              <w:rPr>
+                <w:rFonts w:cs="Arial"/>
+                <w:b/>
+                <w:bCs/>
+              </w:rPr>
+            </w:pPr>
+            <w:r>
+              <w:rPr>
+                <w:rFonts w:cs="Arial"/>
+                <w:b/>
+                <w:bCs/>
+              </w:rPr>
+              <w:t>X</w:t>
+            </w:r>
+          </w:p>
+        </w:tc>
+        <w:tc>
+          <w:tcPr>
+            <w:tcW w:w="435" w:type="dxa"/>
+            <w:vAlign w:val="center"/>
+          </w:tcPr>
+          <w:p>
+            <w:pPr>
+              <w:jc w:val="center"/>
+              <w:cnfStyle w:val="000000100000" w:firstRow="0" w:lastRow="0" w:firstColumn="0" w:lastColumn="0" w:oddVBand="0" w:evenVBand="0" w:oddHBand="1" w:evenHBand="0" w:firstRowFirstColumn="0" w:firstRowLastColumn="0" w:lastRowFirstColumn="0" w:lastRowLastColumn="0"/>
+              <w:rPr>
+                <w:rFonts w:cs="Arial"/>
+                <w:b/>
+                <w:bCs/>
+              </w:rPr>
+            </w:pPr>
+          </w:p>
+        </w:tc>
+        <w:tc>
+          <w:tcPr>
+            <w:tcW w:w="410" w:type="dxa"/>
+            <w:vAlign w:val="center"/>
+          </w:tcPr>
+          <w:p>
+            <w:pPr>
+              <w:jc w:val="center"/>
+              <w:cnfStyle w:val="000000100000" w:firstRow="0" w:lastRow="0" w:firstColumn="0" w:lastColumn="0" w:oddVBand="0" w:evenVBand="0" w:oddHBand="1" w:evenHBand="0" w:firstRowFirstColumn="0" w:firstRowLastColumn="0" w:lastRowFirstColumn="0" w:lastRowLastColumn="0"/>
+              <w:rPr>
+                <w:rFonts w:cs="Arial"/>
+                <w:b/>
+                <w:bCs/>
+              </w:rPr>
+            </w:pPr>
+          </w:p>
+        </w:tc>
+        <w:tc>
+          <w:tcPr>
+            <w:tcW w:w="416" w:type="dxa"/>
+            <w:vAlign w:val="center"/>
+          </w:tcPr>
+          <w:p>
+            <w:pPr>
+              <w:jc w:val="center"/>
+              <w:cnfStyle w:val="000000100000" w:firstRow="0" w:lastRow="0" w:firstColumn="0" w:lastColumn="0" w:oddVBand="0" w:evenVBand="0" w:oddHBand="1" w:evenHBand="0" w:firstRowFirstColumn="0" w:firstRowLastColumn="0" w:lastRowFirstColumn="0" w:lastRowLastColumn="0"/>
+              <w:rPr>
+                <w:rFonts w:cs="Arial"/>
+                <w:b/>
+                <w:bCs/>
+              </w:rPr>
+            </w:pPr>
+          </w:p>
+        </w:tc>
+      </w:tr>
+      <w:bookmarkEnd w:id="1"/>
     </w:tbl>
     <w:p>
       <w:pPr>
@@ -2655,15 +2987,23 @@
           <w:rFonts w:cs="Arial"/>
         </w:rPr>
       </w:pPr>
-      <w:bookmarkStart w:id="1" w:name="_Toc38971025"/>
+      <w:bookmarkStart w:id="2" w:name="_Toc38971025"/>
+      <w:proofErr w:type="spellStart"/>
       <w:r>
         <w:rPr>
           <w:rFonts w:cs="Arial"/>
         </w:rPr>
         <w:lastRenderedPageBreak/>
-        <w:t>Use cases</w:t>
+        <w:t>Use</w:t>
       </w:r>
-      <w:bookmarkEnd w:id="1"/>
+      <w:proofErr w:type="spellEnd"/>
+      <w:r>
+        <w:rPr>
+          <w:rFonts w:cs="Arial"/>
+        </w:rPr>
+        <w:t xml:space="preserve"> cases</w:t>
+      </w:r>
+      <w:bookmarkEnd w:id="2"/>
     </w:p>
     <w:p/>
     <w:tbl>
@@ -2892,7 +3232,21 @@
               <w:rPr>
                 <w:rFonts w:cs="Arial"/>
               </w:rPr>
-              <w:t>De gebruiker opent het sign-up scherm</w:t>
+              <w:t xml:space="preserve">De gebruiker opent het </w:t>
+            </w:r>
+            <w:proofErr w:type="spellStart"/>
+            <w:r>
+              <w:rPr>
+                <w:rFonts w:cs="Arial"/>
+              </w:rPr>
+              <w:t>sign</w:t>
+            </w:r>
+            <w:proofErr w:type="spellEnd"/>
+            <w:r>
+              <w:rPr>
+                <w:rFonts w:cs="Arial"/>
+              </w:rPr>
+              <w:t>-up scherm</w:t>
             </w:r>
           </w:p>
           <w:p>
@@ -4937,15 +5291,7 @@
                 <w:b/>
                 <w:bCs/>
               </w:rPr>
-              <w:t>UC-0</w:t>
-            </w:r>
-            <w:r>
-              <w:rPr>
-                <w:rFonts w:cs="Arial"/>
-                <w:b/>
-                <w:bCs/>
-              </w:rPr>
-              <w:t>7</w:t>
+              <w:t>UC-07</w:t>
             </w:r>
           </w:p>
         </w:tc>
@@ -5227,6 +5573,1199 @@
                 <w:rFonts w:cs="Arial"/>
               </w:rPr>
               <w:t>Het thema is nu aangepast</w:t>
+            </w:r>
+          </w:p>
+        </w:tc>
+      </w:tr>
+    </w:tbl>
+    <w:p>
+      <w:pPr>
+        <w:rPr>
+          <w:rFonts w:cs="Arial"/>
+        </w:rPr>
+      </w:pPr>
+    </w:p>
+    <w:p>
+      <w:pPr>
+        <w:rPr>
+          <w:rFonts w:cs="Arial"/>
+        </w:rPr>
+      </w:pPr>
+      <w:r>
+        <w:rPr>
+          <w:rFonts w:cs="Arial"/>
+        </w:rPr>
+        <w:br w:type="page"/>
+      </w:r>
+    </w:p>
+    <w:tbl>
+      <w:tblPr>
+        <w:tblStyle w:val="TableGrid"/>
+        <w:tblW w:w="0" w:type="auto"/>
+        <w:tblLook w:val="04A0" w:firstRow="1" w:lastRow="0" w:firstColumn="1" w:lastColumn="0" w:noHBand="0" w:noVBand="1"/>
+      </w:tblPr>
+      <w:tblGrid>
+        <w:gridCol w:w="2972"/>
+        <w:gridCol w:w="6090"/>
+      </w:tblGrid>
+      <w:tr>
+        <w:tc>
+          <w:tcPr>
+            <w:tcW w:w="2972" w:type="dxa"/>
+          </w:tcPr>
+          <w:p>
+            <w:pPr>
+              <w:rPr>
+                <w:rFonts w:cs="Arial"/>
+                <w:b/>
+                <w:bCs/>
+              </w:rPr>
+            </w:pPr>
+            <w:r>
+              <w:rPr>
+                <w:rFonts w:cs="Arial"/>
+                <w:b/>
+                <w:bCs/>
+              </w:rPr>
+              <w:lastRenderedPageBreak/>
+              <w:t>Naam</w:t>
+            </w:r>
+          </w:p>
+        </w:tc>
+        <w:tc>
+          <w:tcPr>
+            <w:tcW w:w="6090" w:type="dxa"/>
+          </w:tcPr>
+          <w:p>
+            <w:pPr>
+              <w:rPr>
+                <w:rFonts w:cs="Arial"/>
+                <w:b/>
+                <w:bCs/>
+              </w:rPr>
+            </w:pPr>
+            <w:r>
+              <w:rPr>
+                <w:rFonts w:cs="Arial"/>
+                <w:b/>
+                <w:bCs/>
+              </w:rPr>
+              <w:t>UC-0</w:t>
+            </w:r>
+            <w:r>
+              <w:rPr>
+                <w:rFonts w:cs="Arial"/>
+                <w:b/>
+                <w:bCs/>
+              </w:rPr>
+              <w:t>8</w:t>
+            </w:r>
+          </w:p>
+        </w:tc>
+      </w:tr>
+      <w:tr>
+        <w:tc>
+          <w:tcPr>
+            <w:tcW w:w="2972" w:type="dxa"/>
+          </w:tcPr>
+          <w:p>
+            <w:pPr>
+              <w:rPr>
+                <w:rFonts w:cs="Arial"/>
+                <w:b/>
+                <w:bCs/>
+              </w:rPr>
+            </w:pPr>
+            <w:r>
+              <w:rPr>
+                <w:rFonts w:cs="Arial"/>
+                <w:b/>
+                <w:bCs/>
+              </w:rPr>
+              <w:t>Samenvatting</w:t>
+            </w:r>
+          </w:p>
+        </w:tc>
+        <w:tc>
+          <w:tcPr>
+            <w:tcW w:w="6090" w:type="dxa"/>
+          </w:tcPr>
+          <w:p>
+            <w:pPr>
+              <w:rPr>
+                <w:rFonts w:cs="Arial"/>
+              </w:rPr>
+            </w:pPr>
+            <w:r>
+              <w:rPr>
+                <w:rFonts w:cs="Arial"/>
+              </w:rPr>
+              <w:t>Video afspelen</w:t>
+            </w:r>
+          </w:p>
+        </w:tc>
+      </w:tr>
+      <w:tr>
+        <w:tc>
+          <w:tcPr>
+            <w:tcW w:w="2972" w:type="dxa"/>
+          </w:tcPr>
+          <w:p>
+            <w:pPr>
+              <w:rPr>
+                <w:rFonts w:cs="Arial"/>
+                <w:b/>
+                <w:bCs/>
+              </w:rPr>
+            </w:pPr>
+            <w:r>
+              <w:rPr>
+                <w:rFonts w:cs="Arial"/>
+                <w:b/>
+                <w:bCs/>
+              </w:rPr>
+              <w:t>Actors</w:t>
+            </w:r>
+          </w:p>
+        </w:tc>
+        <w:tc>
+          <w:tcPr>
+            <w:tcW w:w="6090" w:type="dxa"/>
+          </w:tcPr>
+          <w:p>
+            <w:pPr>
+              <w:rPr>
+                <w:rFonts w:cs="Arial"/>
+              </w:rPr>
+            </w:pPr>
+            <w:r>
+              <w:rPr>
+                <w:rFonts w:cs="Arial"/>
+              </w:rPr>
+              <w:t>Gebruiker, het systeem</w:t>
+            </w:r>
+            <w:r>
+              <w:rPr>
+                <w:rFonts w:cs="Arial"/>
+              </w:rPr>
+              <w:t>, de video</w:t>
+            </w:r>
+          </w:p>
+        </w:tc>
+      </w:tr>
+      <w:tr>
+        <w:tc>
+          <w:tcPr>
+            <w:tcW w:w="2972" w:type="dxa"/>
+          </w:tcPr>
+          <w:p>
+            <w:pPr>
+              <w:rPr>
+                <w:rFonts w:cs="Arial"/>
+                <w:b/>
+                <w:bCs/>
+              </w:rPr>
+            </w:pPr>
+            <w:r>
+              <w:rPr>
+                <w:rFonts w:cs="Arial"/>
+                <w:b/>
+                <w:bCs/>
+              </w:rPr>
+              <w:t>Aannamen</w:t>
+            </w:r>
+          </w:p>
+        </w:tc>
+        <w:tc>
+          <w:tcPr>
+            <w:tcW w:w="6090" w:type="dxa"/>
+          </w:tcPr>
+          <w:p>
+            <w:pPr>
+              <w:rPr>
+                <w:rFonts w:cs="Arial"/>
+              </w:rPr>
+            </w:pPr>
+          </w:p>
+        </w:tc>
+      </w:tr>
+      <w:tr>
+        <w:tc>
+          <w:tcPr>
+            <w:tcW w:w="2972" w:type="dxa"/>
+          </w:tcPr>
+          <w:p>
+            <w:pPr>
+              <w:rPr>
+                <w:rFonts w:cs="Arial"/>
+                <w:b/>
+                <w:bCs/>
+              </w:rPr>
+            </w:pPr>
+            <w:r>
+              <w:rPr>
+                <w:rFonts w:cs="Arial"/>
+                <w:b/>
+                <w:bCs/>
+              </w:rPr>
+              <w:t>Omschrijving</w:t>
+            </w:r>
+          </w:p>
+        </w:tc>
+        <w:tc>
+          <w:tcPr>
+            <w:tcW w:w="6090" w:type="dxa"/>
+          </w:tcPr>
+          <w:p>
+            <w:pPr>
+              <w:pStyle w:val="ListParagraph"/>
+              <w:numPr>
+                <w:ilvl w:val="0"/>
+                <w:numId w:val="8"/>
+              </w:numPr>
+              <w:rPr>
+                <w:rFonts w:cs="Arial"/>
+              </w:rPr>
+            </w:pPr>
+            <w:r>
+              <w:rPr>
+                <w:rFonts w:cs="Arial"/>
+              </w:rPr>
+              <w:t>De gebruiker opent de video.</w:t>
+            </w:r>
+          </w:p>
+          <w:p>
+            <w:pPr>
+              <w:pStyle w:val="ListParagraph"/>
+              <w:numPr>
+                <w:ilvl w:val="0"/>
+                <w:numId w:val="8"/>
+              </w:numPr>
+              <w:rPr>
+                <w:rFonts w:cs="Arial"/>
+              </w:rPr>
+            </w:pPr>
+            <w:r>
+              <w:rPr>
+                <w:rFonts w:cs="Arial"/>
+              </w:rPr>
+              <w:t>Het systeem opent de videospeler.</w:t>
+            </w:r>
+          </w:p>
+          <w:p>
+            <w:pPr>
+              <w:pStyle w:val="ListParagraph"/>
+              <w:numPr>
+                <w:ilvl w:val="0"/>
+                <w:numId w:val="8"/>
+              </w:numPr>
+              <w:rPr>
+                <w:rFonts w:cs="Arial"/>
+              </w:rPr>
+            </w:pPr>
+            <w:r>
+              <w:rPr>
+                <w:rFonts w:cs="Arial"/>
+              </w:rPr>
+              <w:t>Het systeem haalt de video op.</w:t>
+            </w:r>
+          </w:p>
+        </w:tc>
+      </w:tr>
+      <w:tr>
+        <w:tc>
+          <w:tcPr>
+            <w:tcW w:w="2972" w:type="dxa"/>
+          </w:tcPr>
+          <w:p>
+            <w:pPr>
+              <w:rPr>
+                <w:rFonts w:cs="Arial"/>
+                <w:b/>
+                <w:bCs/>
+              </w:rPr>
+            </w:pPr>
+            <w:r>
+              <w:rPr>
+                <w:rFonts w:cs="Arial"/>
+                <w:b/>
+                <w:bCs/>
+              </w:rPr>
+              <w:t>Uitzonderingen</w:t>
+            </w:r>
+          </w:p>
+        </w:tc>
+        <w:tc>
+          <w:tcPr>
+            <w:tcW w:w="6090" w:type="dxa"/>
+          </w:tcPr>
+          <w:p>
+            <w:pPr>
+              <w:rPr>
+                <w:rFonts w:cs="Arial"/>
+              </w:rPr>
+            </w:pPr>
+            <w:r>
+              <w:rPr>
+                <w:rFonts w:cs="Arial"/>
+              </w:rPr>
+              <w:t>Het video</w:t>
+            </w:r>
+            <w:r>
+              <w:rPr>
+                <w:rFonts w:cs="Arial"/>
+              </w:rPr>
+              <w:t>-</w:t>
+            </w:r>
+            <w:r>
+              <w:rPr>
+                <w:rFonts w:cs="Arial"/>
+              </w:rPr>
+              <w:t>bestand bestaat niet meer (op de locatie waar die zou moeten zijn)</w:t>
+            </w:r>
+          </w:p>
+        </w:tc>
+      </w:tr>
+      <w:tr>
+        <w:tc>
+          <w:tcPr>
+            <w:tcW w:w="2972" w:type="dxa"/>
+          </w:tcPr>
+          <w:p>
+            <w:pPr>
+              <w:rPr>
+                <w:rFonts w:cs="Arial"/>
+                <w:b/>
+                <w:bCs/>
+              </w:rPr>
+            </w:pPr>
+            <w:r>
+              <w:rPr>
+                <w:rFonts w:cs="Arial"/>
+                <w:b/>
+                <w:bCs/>
+              </w:rPr>
+              <w:t>Resultaat</w:t>
+            </w:r>
+          </w:p>
+        </w:tc>
+        <w:tc>
+          <w:tcPr>
+            <w:tcW w:w="6090" w:type="dxa"/>
+          </w:tcPr>
+          <w:p>
+            <w:pPr>
+              <w:rPr>
+                <w:rFonts w:cs="Arial"/>
+              </w:rPr>
+            </w:pPr>
+            <w:r>
+              <w:rPr>
+                <w:rFonts w:cs="Arial"/>
+              </w:rPr>
+              <w:t>De gebruiker is nu de video aan het kijken.</w:t>
+            </w:r>
+          </w:p>
+        </w:tc>
+      </w:tr>
+    </w:tbl>
+    <w:p>
+      <w:pPr>
+        <w:rPr>
+          <w:rFonts w:cs="Arial"/>
+        </w:rPr>
+      </w:pPr>
+    </w:p>
+    <w:tbl>
+      <w:tblPr>
+        <w:tblStyle w:val="TableGrid"/>
+        <w:tblW w:w="0" w:type="auto"/>
+        <w:tblLook w:val="04A0" w:firstRow="1" w:lastRow="0" w:firstColumn="1" w:lastColumn="0" w:noHBand="0" w:noVBand="1"/>
+      </w:tblPr>
+      <w:tblGrid>
+        <w:gridCol w:w="2972"/>
+        <w:gridCol w:w="6090"/>
+      </w:tblGrid>
+      <w:tr>
+        <w:tc>
+          <w:tcPr>
+            <w:tcW w:w="2972" w:type="dxa"/>
+          </w:tcPr>
+          <w:p>
+            <w:pPr>
+              <w:rPr>
+                <w:rFonts w:cs="Arial"/>
+                <w:b/>
+                <w:bCs/>
+              </w:rPr>
+            </w:pPr>
+            <w:r>
+              <w:rPr>
+                <w:rFonts w:cs="Arial"/>
+                <w:b/>
+                <w:bCs/>
+              </w:rPr>
+              <w:t>Naam</w:t>
+            </w:r>
+          </w:p>
+        </w:tc>
+        <w:tc>
+          <w:tcPr>
+            <w:tcW w:w="6090" w:type="dxa"/>
+          </w:tcPr>
+          <w:p>
+            <w:pPr>
+              <w:rPr>
+                <w:rFonts w:cs="Arial"/>
+                <w:b/>
+                <w:bCs/>
+              </w:rPr>
+            </w:pPr>
+            <w:r>
+              <w:rPr>
+                <w:rFonts w:cs="Arial"/>
+                <w:b/>
+                <w:bCs/>
+              </w:rPr>
+              <w:t>UC-0</w:t>
+            </w:r>
+            <w:r>
+              <w:rPr>
+                <w:rFonts w:cs="Arial"/>
+                <w:b/>
+                <w:bCs/>
+              </w:rPr>
+              <w:t>9</w:t>
+            </w:r>
+          </w:p>
+        </w:tc>
+      </w:tr>
+      <w:tr>
+        <w:tc>
+          <w:tcPr>
+            <w:tcW w:w="2972" w:type="dxa"/>
+          </w:tcPr>
+          <w:p>
+            <w:pPr>
+              <w:rPr>
+                <w:rFonts w:cs="Arial"/>
+                <w:b/>
+                <w:bCs/>
+              </w:rPr>
+            </w:pPr>
+            <w:r>
+              <w:rPr>
+                <w:rFonts w:cs="Arial"/>
+                <w:b/>
+                <w:bCs/>
+              </w:rPr>
+              <w:t>Samenvatting</w:t>
+            </w:r>
+          </w:p>
+        </w:tc>
+        <w:tc>
+          <w:tcPr>
+            <w:tcW w:w="6090" w:type="dxa"/>
+          </w:tcPr>
+          <w:p>
+            <w:pPr>
+              <w:rPr>
+                <w:rFonts w:cs="Arial"/>
+              </w:rPr>
+            </w:pPr>
+            <w:r>
+              <w:rPr>
+                <w:rFonts w:cs="Arial"/>
+              </w:rPr>
+              <w:t>audio</w:t>
+            </w:r>
+            <w:r>
+              <w:rPr>
+                <w:rFonts w:cs="Arial"/>
+              </w:rPr>
+              <w:t xml:space="preserve"> afspelen</w:t>
+            </w:r>
+          </w:p>
+        </w:tc>
+      </w:tr>
+      <w:tr>
+        <w:tc>
+          <w:tcPr>
+            <w:tcW w:w="2972" w:type="dxa"/>
+          </w:tcPr>
+          <w:p>
+            <w:pPr>
+              <w:rPr>
+                <w:rFonts w:cs="Arial"/>
+                <w:b/>
+                <w:bCs/>
+              </w:rPr>
+            </w:pPr>
+            <w:r>
+              <w:rPr>
+                <w:rFonts w:cs="Arial"/>
+                <w:b/>
+                <w:bCs/>
+              </w:rPr>
+              <w:t>Actors</w:t>
+            </w:r>
+          </w:p>
+        </w:tc>
+        <w:tc>
+          <w:tcPr>
+            <w:tcW w:w="6090" w:type="dxa"/>
+          </w:tcPr>
+          <w:p>
+            <w:pPr>
+              <w:rPr>
+                <w:rFonts w:cs="Arial"/>
+              </w:rPr>
+            </w:pPr>
+            <w:r>
+              <w:rPr>
+                <w:rFonts w:cs="Arial"/>
+              </w:rPr>
+              <w:t xml:space="preserve">Gebruiker, het systeem, </w:t>
+            </w:r>
+            <w:r>
+              <w:rPr>
+                <w:rFonts w:cs="Arial"/>
+              </w:rPr>
+              <w:t>het audio-bestand</w:t>
+            </w:r>
+          </w:p>
+        </w:tc>
+      </w:tr>
+      <w:tr>
+        <w:tc>
+          <w:tcPr>
+            <w:tcW w:w="2972" w:type="dxa"/>
+          </w:tcPr>
+          <w:p>
+            <w:pPr>
+              <w:rPr>
+                <w:rFonts w:cs="Arial"/>
+                <w:b/>
+                <w:bCs/>
+              </w:rPr>
+            </w:pPr>
+            <w:r>
+              <w:rPr>
+                <w:rFonts w:cs="Arial"/>
+                <w:b/>
+                <w:bCs/>
+              </w:rPr>
+              <w:t>Aannamen</w:t>
+            </w:r>
+          </w:p>
+        </w:tc>
+        <w:tc>
+          <w:tcPr>
+            <w:tcW w:w="6090" w:type="dxa"/>
+          </w:tcPr>
+          <w:p>
+            <w:pPr>
+              <w:rPr>
+                <w:rFonts w:cs="Arial"/>
+              </w:rPr>
+            </w:pPr>
+          </w:p>
+        </w:tc>
+      </w:tr>
+      <w:tr>
+        <w:tc>
+          <w:tcPr>
+            <w:tcW w:w="2972" w:type="dxa"/>
+          </w:tcPr>
+          <w:p>
+            <w:pPr>
+              <w:rPr>
+                <w:rFonts w:cs="Arial"/>
+                <w:b/>
+                <w:bCs/>
+              </w:rPr>
+            </w:pPr>
+            <w:r>
+              <w:rPr>
+                <w:rFonts w:cs="Arial"/>
+                <w:b/>
+                <w:bCs/>
+              </w:rPr>
+              <w:t>Omschrijving</w:t>
+            </w:r>
+          </w:p>
+        </w:tc>
+        <w:tc>
+          <w:tcPr>
+            <w:tcW w:w="6090" w:type="dxa"/>
+          </w:tcPr>
+          <w:p>
+            <w:pPr>
+              <w:pStyle w:val="ListParagraph"/>
+              <w:numPr>
+                <w:ilvl w:val="0"/>
+                <w:numId w:val="9"/>
+              </w:numPr>
+              <w:rPr>
+                <w:rFonts w:cs="Arial"/>
+              </w:rPr>
+            </w:pPr>
+            <w:r>
+              <w:rPr>
+                <w:rFonts w:cs="Arial"/>
+              </w:rPr>
+              <w:t xml:space="preserve">De gebruiker opent </w:t>
+            </w:r>
+            <w:r>
+              <w:rPr>
+                <w:rFonts w:cs="Arial"/>
+              </w:rPr>
+              <w:t>het audio-bestand</w:t>
+            </w:r>
+          </w:p>
+          <w:p>
+            <w:pPr>
+              <w:pStyle w:val="ListParagraph"/>
+              <w:numPr>
+                <w:ilvl w:val="0"/>
+                <w:numId w:val="9"/>
+              </w:numPr>
+              <w:rPr>
+                <w:rFonts w:cs="Arial"/>
+              </w:rPr>
+            </w:pPr>
+            <w:r>
+              <w:rPr>
+                <w:rFonts w:cs="Arial"/>
+              </w:rPr>
+              <w:t xml:space="preserve">Het systeem opent de </w:t>
+            </w:r>
+            <w:r>
+              <w:rPr>
+                <w:rFonts w:cs="Arial"/>
+              </w:rPr>
+              <w:t>audiospeler</w:t>
+            </w:r>
+            <w:r>
+              <w:rPr>
+                <w:rFonts w:cs="Arial"/>
+              </w:rPr>
+              <w:t>.</w:t>
+            </w:r>
+          </w:p>
+          <w:p>
+            <w:pPr>
+              <w:pStyle w:val="ListParagraph"/>
+              <w:numPr>
+                <w:ilvl w:val="0"/>
+                <w:numId w:val="9"/>
+              </w:numPr>
+              <w:rPr>
+                <w:rFonts w:cs="Arial"/>
+              </w:rPr>
+            </w:pPr>
+            <w:r>
+              <w:rPr>
+                <w:rFonts w:cs="Arial"/>
+              </w:rPr>
+              <w:t xml:space="preserve">Het systeem haalt </w:t>
+            </w:r>
+            <w:r>
+              <w:rPr>
+                <w:rFonts w:cs="Arial"/>
+              </w:rPr>
+              <w:t>het audio-bestand op</w:t>
+            </w:r>
+            <w:r>
+              <w:rPr>
+                <w:rFonts w:cs="Arial"/>
+              </w:rPr>
+              <w:t>.</w:t>
+            </w:r>
+          </w:p>
+        </w:tc>
+      </w:tr>
+      <w:tr>
+        <w:tc>
+          <w:tcPr>
+            <w:tcW w:w="2972" w:type="dxa"/>
+          </w:tcPr>
+          <w:p>
+            <w:pPr>
+              <w:rPr>
+                <w:rFonts w:cs="Arial"/>
+                <w:b/>
+                <w:bCs/>
+              </w:rPr>
+            </w:pPr>
+            <w:r>
+              <w:rPr>
+                <w:rFonts w:cs="Arial"/>
+                <w:b/>
+                <w:bCs/>
+              </w:rPr>
+              <w:t>Uitzonderingen</w:t>
+            </w:r>
+          </w:p>
+        </w:tc>
+        <w:tc>
+          <w:tcPr>
+            <w:tcW w:w="6090" w:type="dxa"/>
+          </w:tcPr>
+          <w:p>
+            <w:pPr>
+              <w:rPr>
+                <w:rFonts w:cs="Arial"/>
+              </w:rPr>
+            </w:pPr>
+            <w:r>
+              <w:rPr>
+                <w:rFonts w:cs="Arial"/>
+              </w:rPr>
+              <w:t xml:space="preserve">Het </w:t>
+            </w:r>
+            <w:r>
+              <w:rPr>
+                <w:rFonts w:cs="Arial"/>
+              </w:rPr>
+              <w:t>audio-</w:t>
+            </w:r>
+            <w:r>
+              <w:rPr>
+                <w:rFonts w:cs="Arial"/>
+              </w:rPr>
+              <w:t>bestand bestaat niet meer (op de locatie waar die zou moeten zijn)</w:t>
+            </w:r>
+          </w:p>
+        </w:tc>
+      </w:tr>
+      <w:tr>
+        <w:tc>
+          <w:tcPr>
+            <w:tcW w:w="2972" w:type="dxa"/>
+          </w:tcPr>
+          <w:p>
+            <w:pPr>
+              <w:rPr>
+                <w:rFonts w:cs="Arial"/>
+                <w:b/>
+                <w:bCs/>
+              </w:rPr>
+            </w:pPr>
+            <w:r>
+              <w:rPr>
+                <w:rFonts w:cs="Arial"/>
+                <w:b/>
+                <w:bCs/>
+              </w:rPr>
+              <w:t>Resultaat</w:t>
+            </w:r>
+          </w:p>
+        </w:tc>
+        <w:tc>
+          <w:tcPr>
+            <w:tcW w:w="6090" w:type="dxa"/>
+          </w:tcPr>
+          <w:p>
+            <w:pPr>
+              <w:rPr>
+                <w:rFonts w:cs="Arial"/>
+              </w:rPr>
+            </w:pPr>
+            <w:r>
+              <w:rPr>
+                <w:rFonts w:cs="Arial"/>
+              </w:rPr>
+              <w:t xml:space="preserve">De gebruiker </w:t>
+            </w:r>
+            <w:r>
+              <w:rPr>
+                <w:rFonts w:cs="Arial"/>
+              </w:rPr>
+              <w:t>hoort nu het audio-bestand</w:t>
+            </w:r>
+          </w:p>
+        </w:tc>
+      </w:tr>
+    </w:tbl>
+    <w:p>
+      <w:pPr>
+        <w:rPr>
+          <w:rFonts w:cs="Arial"/>
+        </w:rPr>
+      </w:pPr>
+    </w:p>
+    <w:tbl>
+      <w:tblPr>
+        <w:tblStyle w:val="TableGrid"/>
+        <w:tblW w:w="0" w:type="auto"/>
+        <w:tblLook w:val="04A0" w:firstRow="1" w:lastRow="0" w:firstColumn="1" w:lastColumn="0" w:noHBand="0" w:noVBand="1"/>
+      </w:tblPr>
+      <w:tblGrid>
+        <w:gridCol w:w="2972"/>
+        <w:gridCol w:w="6090"/>
+      </w:tblGrid>
+      <w:tr>
+        <w:tc>
+          <w:tcPr>
+            <w:tcW w:w="2972" w:type="dxa"/>
+          </w:tcPr>
+          <w:p>
+            <w:pPr>
+              <w:rPr>
+                <w:rFonts w:cs="Arial"/>
+                <w:b/>
+                <w:bCs/>
+              </w:rPr>
+            </w:pPr>
+            <w:r>
+              <w:rPr>
+                <w:rFonts w:cs="Arial"/>
+                <w:b/>
+                <w:bCs/>
+              </w:rPr>
+              <w:t>Naam</w:t>
+            </w:r>
+          </w:p>
+        </w:tc>
+        <w:tc>
+          <w:tcPr>
+            <w:tcW w:w="6090" w:type="dxa"/>
+          </w:tcPr>
+          <w:p>
+            <w:pPr>
+              <w:rPr>
+                <w:rFonts w:cs="Arial"/>
+                <w:b/>
+                <w:bCs/>
+              </w:rPr>
+            </w:pPr>
+            <w:r>
+              <w:rPr>
+                <w:rFonts w:cs="Arial"/>
+                <w:b/>
+                <w:bCs/>
+              </w:rPr>
+              <w:t>UC-</w:t>
+            </w:r>
+            <w:r>
+              <w:rPr>
+                <w:rFonts w:cs="Arial"/>
+                <w:b/>
+                <w:bCs/>
+              </w:rPr>
+              <w:t>10</w:t>
+            </w:r>
+          </w:p>
+        </w:tc>
+      </w:tr>
+      <w:tr>
+        <w:tc>
+          <w:tcPr>
+            <w:tcW w:w="2972" w:type="dxa"/>
+          </w:tcPr>
+          <w:p>
+            <w:pPr>
+              <w:rPr>
+                <w:rFonts w:cs="Arial"/>
+                <w:b/>
+                <w:bCs/>
+              </w:rPr>
+            </w:pPr>
+            <w:r>
+              <w:rPr>
+                <w:rFonts w:cs="Arial"/>
+                <w:b/>
+                <w:bCs/>
+              </w:rPr>
+              <w:t>Samenvatting</w:t>
+            </w:r>
+          </w:p>
+        </w:tc>
+        <w:tc>
+          <w:tcPr>
+            <w:tcW w:w="6090" w:type="dxa"/>
+          </w:tcPr>
+          <w:p>
+            <w:pPr>
+              <w:rPr>
+                <w:rFonts w:cs="Arial"/>
+              </w:rPr>
+            </w:pPr>
+            <w:r>
+              <w:rPr>
+                <w:rFonts w:cs="Arial"/>
+              </w:rPr>
+              <w:t>Een website bezoeken</w:t>
+            </w:r>
+          </w:p>
+        </w:tc>
+      </w:tr>
+      <w:tr>
+        <w:tc>
+          <w:tcPr>
+            <w:tcW w:w="2972" w:type="dxa"/>
+          </w:tcPr>
+          <w:p>
+            <w:pPr>
+              <w:rPr>
+                <w:rFonts w:cs="Arial"/>
+                <w:b/>
+                <w:bCs/>
+              </w:rPr>
+            </w:pPr>
+            <w:r>
+              <w:rPr>
+                <w:rFonts w:cs="Arial"/>
+                <w:b/>
+                <w:bCs/>
+              </w:rPr>
+              <w:t>Actors</w:t>
+            </w:r>
+          </w:p>
+        </w:tc>
+        <w:tc>
+          <w:tcPr>
+            <w:tcW w:w="6090" w:type="dxa"/>
+          </w:tcPr>
+          <w:p>
+            <w:pPr>
+              <w:rPr>
+                <w:rFonts w:cs="Arial"/>
+              </w:rPr>
+            </w:pPr>
+            <w:r>
+              <w:rPr>
+                <w:rFonts w:cs="Arial"/>
+              </w:rPr>
+              <w:t>Gebruiker, het systeem, de “browser”</w:t>
+            </w:r>
+          </w:p>
+        </w:tc>
+      </w:tr>
+      <w:tr>
+        <w:tc>
+          <w:tcPr>
+            <w:tcW w:w="2972" w:type="dxa"/>
+          </w:tcPr>
+          <w:p>
+            <w:pPr>
+              <w:rPr>
+                <w:rFonts w:cs="Arial"/>
+                <w:b/>
+                <w:bCs/>
+              </w:rPr>
+            </w:pPr>
+            <w:r>
+              <w:rPr>
+                <w:rFonts w:cs="Arial"/>
+                <w:b/>
+                <w:bCs/>
+              </w:rPr>
+              <w:t>Aannamen</w:t>
+            </w:r>
+          </w:p>
+        </w:tc>
+        <w:tc>
+          <w:tcPr>
+            <w:tcW w:w="6090" w:type="dxa"/>
+          </w:tcPr>
+          <w:p>
+            <w:pPr>
+              <w:rPr>
+                <w:rFonts w:cs="Arial"/>
+              </w:rPr>
+            </w:pPr>
+            <w:r>
+              <w:rPr>
+                <w:rFonts w:cs="Arial"/>
+              </w:rPr>
+              <w:t>De gebruiker heeft nog een bestaande internet verbinding</w:t>
+            </w:r>
+          </w:p>
+        </w:tc>
+      </w:tr>
+      <w:tr>
+        <w:tc>
+          <w:tcPr>
+            <w:tcW w:w="2972" w:type="dxa"/>
+          </w:tcPr>
+          <w:p>
+            <w:pPr>
+              <w:rPr>
+                <w:rFonts w:cs="Arial"/>
+                <w:b/>
+                <w:bCs/>
+              </w:rPr>
+            </w:pPr>
+            <w:r>
+              <w:rPr>
+                <w:rFonts w:cs="Arial"/>
+                <w:b/>
+                <w:bCs/>
+              </w:rPr>
+              <w:t>Omschrijving</w:t>
+            </w:r>
+          </w:p>
+        </w:tc>
+        <w:tc>
+          <w:tcPr>
+            <w:tcW w:w="6090" w:type="dxa"/>
+          </w:tcPr>
+          <w:p>
+            <w:pPr>
+              <w:pStyle w:val="ListParagraph"/>
+              <w:numPr>
+                <w:ilvl w:val="0"/>
+                <w:numId w:val="10"/>
+              </w:numPr>
+              <w:rPr>
+                <w:rFonts w:cs="Arial"/>
+              </w:rPr>
+            </w:pPr>
+            <w:r>
+              <w:rPr>
+                <w:rFonts w:cs="Arial"/>
+              </w:rPr>
+              <w:t>De gebruiker</w:t>
+            </w:r>
+            <w:r>
+              <w:rPr>
+                <w:rFonts w:cs="Arial"/>
+              </w:rPr>
+              <w:t xml:space="preserve"> opent de browser.</w:t>
+            </w:r>
+          </w:p>
+          <w:p>
+            <w:pPr>
+              <w:pStyle w:val="ListParagraph"/>
+              <w:numPr>
+                <w:ilvl w:val="0"/>
+                <w:numId w:val="10"/>
+              </w:numPr>
+              <w:rPr>
+                <w:rFonts w:cs="Arial"/>
+              </w:rPr>
+            </w:pPr>
+            <w:r>
+              <w:rPr>
+                <w:rFonts w:cs="Arial"/>
+              </w:rPr>
+              <w:t>De gebruiker vult de gewenste URL in.</w:t>
+            </w:r>
+          </w:p>
+          <w:p>
+            <w:pPr>
+              <w:pStyle w:val="ListParagraph"/>
+              <w:numPr>
+                <w:ilvl w:val="0"/>
+                <w:numId w:val="10"/>
+              </w:numPr>
+              <w:rPr>
+                <w:rFonts w:cs="Arial"/>
+              </w:rPr>
+            </w:pPr>
+            <w:r>
+              <w:rPr>
+                <w:rFonts w:cs="Arial"/>
+              </w:rPr>
+              <w:t>Het syst</w:t>
+            </w:r>
+            <w:r>
+              <w:rPr>
+                <w:rFonts w:cs="Arial"/>
+              </w:rPr>
+              <w:t>eem haalt de website op.</w:t>
+            </w:r>
+            <w:r>
+              <w:rPr>
+                <w:rFonts w:cs="Arial"/>
+              </w:rPr>
+              <w:t xml:space="preserve"> </w:t>
+            </w:r>
+          </w:p>
+        </w:tc>
+      </w:tr>
+      <w:tr>
+        <w:tc>
+          <w:tcPr>
+            <w:tcW w:w="2972" w:type="dxa"/>
+          </w:tcPr>
+          <w:p>
+            <w:pPr>
+              <w:rPr>
+                <w:rFonts w:cs="Arial"/>
+                <w:b/>
+                <w:bCs/>
+              </w:rPr>
+            </w:pPr>
+            <w:r>
+              <w:rPr>
+                <w:rFonts w:cs="Arial"/>
+                <w:b/>
+                <w:bCs/>
+              </w:rPr>
+              <w:t>Uitzonderingen</w:t>
+            </w:r>
+          </w:p>
+        </w:tc>
+        <w:tc>
+          <w:tcPr>
+            <w:tcW w:w="6090" w:type="dxa"/>
+          </w:tcPr>
+          <w:p>
+            <w:pPr>
+              <w:rPr>
+                <w:rFonts w:cs="Arial"/>
+              </w:rPr>
+            </w:pPr>
+            <w:r>
+              <w:rPr>
+                <w:rFonts w:cs="Arial"/>
+              </w:rPr>
+              <w:t>De URL bestaat niet</w:t>
+            </w:r>
+          </w:p>
+        </w:tc>
+      </w:tr>
+      <w:tr>
+        <w:tc>
+          <w:tcPr>
+            <w:tcW w:w="2972" w:type="dxa"/>
+          </w:tcPr>
+          <w:p>
+            <w:pPr>
+              <w:rPr>
+                <w:rFonts w:cs="Arial"/>
+                <w:b/>
+                <w:bCs/>
+              </w:rPr>
+            </w:pPr>
+            <w:r>
+              <w:rPr>
+                <w:rFonts w:cs="Arial"/>
+                <w:b/>
+                <w:bCs/>
+              </w:rPr>
+              <w:t>Resultaat</w:t>
+            </w:r>
+          </w:p>
+        </w:tc>
+        <w:tc>
+          <w:tcPr>
+            <w:tcW w:w="6090" w:type="dxa"/>
+          </w:tcPr>
+          <w:p>
+            <w:pPr>
+              <w:rPr>
+                <w:rFonts w:cs="Arial"/>
+              </w:rPr>
+            </w:pPr>
+            <w:r>
+              <w:rPr>
+                <w:rFonts w:cs="Arial"/>
+              </w:rPr>
+              <w:t>De gebruiker kan nu de website in de “browser” zien</w:t>
             </w:r>
           </w:p>
         </w:tc>
@@ -5255,7 +6794,7 @@
           <w:rFonts w:cs="Arial"/>
         </w:rPr>
       </w:pPr>
-      <w:bookmarkStart w:id="2" w:name="_Toc38971026"/>
+      <w:bookmarkStart w:id="3" w:name="_Toc38971026"/>
       <w:r>
         <w:rPr>
           <w:rFonts w:cs="Arial"/>
@@ -5263,7 +6802,7 @@
         <w:lastRenderedPageBreak/>
         <w:t>Test Cases</w:t>
       </w:r>
-      <w:bookmarkEnd w:id="2"/>
+      <w:bookmarkEnd w:id="3"/>
     </w:p>
     <w:tbl>
       <w:tblPr>
@@ -5306,11 +6845,19 @@
                 <w:rFonts w:cs="Arial"/>
               </w:rPr>
             </w:pPr>
-            <w:r>
-              <w:rPr>
-                <w:rFonts w:cs="Arial"/>
-              </w:rPr>
-              <w:t>Use Case</w:t>
+            <w:proofErr w:type="spellStart"/>
+            <w:r>
+              <w:rPr>
+                <w:rFonts w:cs="Arial"/>
+              </w:rPr>
+              <w:t>Use</w:t>
+            </w:r>
+            <w:proofErr w:type="spellEnd"/>
+            <w:r>
+              <w:rPr>
+                <w:rFonts w:cs="Arial"/>
+              </w:rPr>
+              <w:t xml:space="preserve"> Case</w:t>
             </w:r>
           </w:p>
         </w:tc>
@@ -5342,11 +6889,19 @@
                 <w:rFonts w:cs="Arial"/>
               </w:rPr>
             </w:pPr>
-            <w:r>
-              <w:rPr>
-                <w:rFonts w:cs="Arial"/>
-              </w:rPr>
-              <w:t>Expected Output</w:t>
+            <w:proofErr w:type="spellStart"/>
+            <w:r>
+              <w:rPr>
+                <w:rFonts w:cs="Arial"/>
+              </w:rPr>
+              <w:t>Expected</w:t>
+            </w:r>
+            <w:proofErr w:type="spellEnd"/>
+            <w:r>
+              <w:rPr>
+                <w:rFonts w:cs="Arial"/>
+              </w:rPr>
+              <w:t xml:space="preserve"> Output</w:t>
             </w:r>
           </w:p>
         </w:tc>
@@ -5475,7 +7030,7 @@
           <w:rFonts w:cs="Arial"/>
         </w:rPr>
       </w:pPr>
-      <w:bookmarkStart w:id="3" w:name="_Toc38971027"/>
+      <w:bookmarkStart w:id="4" w:name="_Toc38971027"/>
       <w:r>
         <w:rPr>
           <w:rFonts w:cs="Arial"/>
@@ -5483,7 +7038,7 @@
         <w:lastRenderedPageBreak/>
         <w:t>Test Matrix</w:t>
       </w:r>
-      <w:bookmarkEnd w:id="3"/>
+      <w:bookmarkEnd w:id="4"/>
     </w:p>
     <w:p>
       <w:pPr>
@@ -5872,7 +7427,7 @@
     </w:lvl>
   </w:abstractNum>
   <w:abstractNum w:abstractNumId="4" w15:restartNumberingAfterBreak="0">
-    <w:nsid w:val="31427D9E"/>
+    <w:nsid w:val="308C1B94"/>
     <w:multiLevelType w:val="hybridMultilevel"/>
     <w:tmpl w:val="C2B091E0"/>
     <w:lvl w:ilvl="0" w:tplc="0413000F">
@@ -5961,7 +7516,7 @@
     </w:lvl>
   </w:abstractNum>
   <w:abstractNum w:abstractNumId="5" w15:restartNumberingAfterBreak="0">
-    <w:nsid w:val="73794153"/>
+    <w:nsid w:val="31427D9E"/>
     <w:multiLevelType w:val="hybridMultilevel"/>
     <w:tmpl w:val="C2B091E0"/>
     <w:lvl w:ilvl="0" w:tplc="0413000F">
@@ -6050,6 +7605,273 @@
     </w:lvl>
   </w:abstractNum>
   <w:abstractNum w:abstractNumId="6" w15:restartNumberingAfterBreak="0">
+    <w:nsid w:val="403E488A"/>
+    <w:multiLevelType w:val="hybridMultilevel"/>
+    <w:tmpl w:val="C2B091E0"/>
+    <w:lvl w:ilvl="0" w:tplc="0413000F">
+      <w:start w:val="1"/>
+      <w:numFmt w:val="decimal"/>
+      <w:lvlText w:val="%1."/>
+      <w:lvlJc w:val="left"/>
+      <w:pPr>
+        <w:ind w:left="720" w:hanging="360"/>
+      </w:pPr>
+      <w:rPr>
+        <w:rFonts w:hint="default"/>
+      </w:rPr>
+    </w:lvl>
+    <w:lvl w:ilvl="1" w:tplc="04130019" w:tentative="1">
+      <w:start w:val="1"/>
+      <w:numFmt w:val="lowerLetter"/>
+      <w:lvlText w:val="%2."/>
+      <w:lvlJc w:val="left"/>
+      <w:pPr>
+        <w:ind w:left="1440" w:hanging="360"/>
+      </w:pPr>
+    </w:lvl>
+    <w:lvl w:ilvl="2" w:tplc="0413001B" w:tentative="1">
+      <w:start w:val="1"/>
+      <w:numFmt w:val="lowerRoman"/>
+      <w:lvlText w:val="%3."/>
+      <w:lvlJc w:val="right"/>
+      <w:pPr>
+        <w:ind w:left="2160" w:hanging="180"/>
+      </w:pPr>
+    </w:lvl>
+    <w:lvl w:ilvl="3" w:tplc="0413000F" w:tentative="1">
+      <w:start w:val="1"/>
+      <w:numFmt w:val="decimal"/>
+      <w:lvlText w:val="%4."/>
+      <w:lvlJc w:val="left"/>
+      <w:pPr>
+        <w:ind w:left="2880" w:hanging="360"/>
+      </w:pPr>
+    </w:lvl>
+    <w:lvl w:ilvl="4" w:tplc="04130019" w:tentative="1">
+      <w:start w:val="1"/>
+      <w:numFmt w:val="lowerLetter"/>
+      <w:lvlText w:val="%5."/>
+      <w:lvlJc w:val="left"/>
+      <w:pPr>
+        <w:ind w:left="3600" w:hanging="360"/>
+      </w:pPr>
+    </w:lvl>
+    <w:lvl w:ilvl="5" w:tplc="0413001B" w:tentative="1">
+      <w:start w:val="1"/>
+      <w:numFmt w:val="lowerRoman"/>
+      <w:lvlText w:val="%6."/>
+      <w:lvlJc w:val="right"/>
+      <w:pPr>
+        <w:ind w:left="4320" w:hanging="180"/>
+      </w:pPr>
+    </w:lvl>
+    <w:lvl w:ilvl="6" w:tplc="0413000F" w:tentative="1">
+      <w:start w:val="1"/>
+      <w:numFmt w:val="decimal"/>
+      <w:lvlText w:val="%7."/>
+      <w:lvlJc w:val="left"/>
+      <w:pPr>
+        <w:ind w:left="5040" w:hanging="360"/>
+      </w:pPr>
+    </w:lvl>
+    <w:lvl w:ilvl="7" w:tplc="04130019" w:tentative="1">
+      <w:start w:val="1"/>
+      <w:numFmt w:val="lowerLetter"/>
+      <w:lvlText w:val="%8."/>
+      <w:lvlJc w:val="left"/>
+      <w:pPr>
+        <w:ind w:left="5760" w:hanging="360"/>
+      </w:pPr>
+    </w:lvl>
+    <w:lvl w:ilvl="8" w:tplc="0413001B" w:tentative="1">
+      <w:start w:val="1"/>
+      <w:numFmt w:val="lowerRoman"/>
+      <w:lvlText w:val="%9."/>
+      <w:lvlJc w:val="right"/>
+      <w:pPr>
+        <w:ind w:left="6480" w:hanging="180"/>
+      </w:pPr>
+    </w:lvl>
+  </w:abstractNum>
+  <w:abstractNum w:abstractNumId="7" w15:restartNumberingAfterBreak="0">
+    <w:nsid w:val="51556A98"/>
+    <w:multiLevelType w:val="hybridMultilevel"/>
+    <w:tmpl w:val="C2B091E0"/>
+    <w:lvl w:ilvl="0" w:tplc="0413000F">
+      <w:start w:val="1"/>
+      <w:numFmt w:val="decimal"/>
+      <w:lvlText w:val="%1."/>
+      <w:lvlJc w:val="left"/>
+      <w:pPr>
+        <w:ind w:left="720" w:hanging="360"/>
+      </w:pPr>
+      <w:rPr>
+        <w:rFonts w:hint="default"/>
+      </w:rPr>
+    </w:lvl>
+    <w:lvl w:ilvl="1" w:tplc="04130019" w:tentative="1">
+      <w:start w:val="1"/>
+      <w:numFmt w:val="lowerLetter"/>
+      <w:lvlText w:val="%2."/>
+      <w:lvlJc w:val="left"/>
+      <w:pPr>
+        <w:ind w:left="1440" w:hanging="360"/>
+      </w:pPr>
+    </w:lvl>
+    <w:lvl w:ilvl="2" w:tplc="0413001B" w:tentative="1">
+      <w:start w:val="1"/>
+      <w:numFmt w:val="lowerRoman"/>
+      <w:lvlText w:val="%3."/>
+      <w:lvlJc w:val="right"/>
+      <w:pPr>
+        <w:ind w:left="2160" w:hanging="180"/>
+      </w:pPr>
+    </w:lvl>
+    <w:lvl w:ilvl="3" w:tplc="0413000F" w:tentative="1">
+      <w:start w:val="1"/>
+      <w:numFmt w:val="decimal"/>
+      <w:lvlText w:val="%4."/>
+      <w:lvlJc w:val="left"/>
+      <w:pPr>
+        <w:ind w:left="2880" w:hanging="360"/>
+      </w:pPr>
+    </w:lvl>
+    <w:lvl w:ilvl="4" w:tplc="04130019" w:tentative="1">
+      <w:start w:val="1"/>
+      <w:numFmt w:val="lowerLetter"/>
+      <w:lvlText w:val="%5."/>
+      <w:lvlJc w:val="left"/>
+      <w:pPr>
+        <w:ind w:left="3600" w:hanging="360"/>
+      </w:pPr>
+    </w:lvl>
+    <w:lvl w:ilvl="5" w:tplc="0413001B" w:tentative="1">
+      <w:start w:val="1"/>
+      <w:numFmt w:val="lowerRoman"/>
+      <w:lvlText w:val="%6."/>
+      <w:lvlJc w:val="right"/>
+      <w:pPr>
+        <w:ind w:left="4320" w:hanging="180"/>
+      </w:pPr>
+    </w:lvl>
+    <w:lvl w:ilvl="6" w:tplc="0413000F" w:tentative="1">
+      <w:start w:val="1"/>
+      <w:numFmt w:val="decimal"/>
+      <w:lvlText w:val="%7."/>
+      <w:lvlJc w:val="left"/>
+      <w:pPr>
+        <w:ind w:left="5040" w:hanging="360"/>
+      </w:pPr>
+    </w:lvl>
+    <w:lvl w:ilvl="7" w:tplc="04130019" w:tentative="1">
+      <w:start w:val="1"/>
+      <w:numFmt w:val="lowerLetter"/>
+      <w:lvlText w:val="%8."/>
+      <w:lvlJc w:val="left"/>
+      <w:pPr>
+        <w:ind w:left="5760" w:hanging="360"/>
+      </w:pPr>
+    </w:lvl>
+    <w:lvl w:ilvl="8" w:tplc="0413001B" w:tentative="1">
+      <w:start w:val="1"/>
+      <w:numFmt w:val="lowerRoman"/>
+      <w:lvlText w:val="%9."/>
+      <w:lvlJc w:val="right"/>
+      <w:pPr>
+        <w:ind w:left="6480" w:hanging="180"/>
+      </w:pPr>
+    </w:lvl>
+  </w:abstractNum>
+  <w:abstractNum w:abstractNumId="8" w15:restartNumberingAfterBreak="0">
+    <w:nsid w:val="73794153"/>
+    <w:multiLevelType w:val="hybridMultilevel"/>
+    <w:tmpl w:val="C2B091E0"/>
+    <w:lvl w:ilvl="0" w:tplc="0413000F">
+      <w:start w:val="1"/>
+      <w:numFmt w:val="decimal"/>
+      <w:lvlText w:val="%1."/>
+      <w:lvlJc w:val="left"/>
+      <w:pPr>
+        <w:ind w:left="720" w:hanging="360"/>
+      </w:pPr>
+      <w:rPr>
+        <w:rFonts w:hint="default"/>
+      </w:rPr>
+    </w:lvl>
+    <w:lvl w:ilvl="1" w:tplc="04130019" w:tentative="1">
+      <w:start w:val="1"/>
+      <w:numFmt w:val="lowerLetter"/>
+      <w:lvlText w:val="%2."/>
+      <w:lvlJc w:val="left"/>
+      <w:pPr>
+        <w:ind w:left="1440" w:hanging="360"/>
+      </w:pPr>
+    </w:lvl>
+    <w:lvl w:ilvl="2" w:tplc="0413001B" w:tentative="1">
+      <w:start w:val="1"/>
+      <w:numFmt w:val="lowerRoman"/>
+      <w:lvlText w:val="%3."/>
+      <w:lvlJc w:val="right"/>
+      <w:pPr>
+        <w:ind w:left="2160" w:hanging="180"/>
+      </w:pPr>
+    </w:lvl>
+    <w:lvl w:ilvl="3" w:tplc="0413000F" w:tentative="1">
+      <w:start w:val="1"/>
+      <w:numFmt w:val="decimal"/>
+      <w:lvlText w:val="%4."/>
+      <w:lvlJc w:val="left"/>
+      <w:pPr>
+        <w:ind w:left="2880" w:hanging="360"/>
+      </w:pPr>
+    </w:lvl>
+    <w:lvl w:ilvl="4" w:tplc="04130019" w:tentative="1">
+      <w:start w:val="1"/>
+      <w:numFmt w:val="lowerLetter"/>
+      <w:lvlText w:val="%5."/>
+      <w:lvlJc w:val="left"/>
+      <w:pPr>
+        <w:ind w:left="3600" w:hanging="360"/>
+      </w:pPr>
+    </w:lvl>
+    <w:lvl w:ilvl="5" w:tplc="0413001B" w:tentative="1">
+      <w:start w:val="1"/>
+      <w:numFmt w:val="lowerRoman"/>
+      <w:lvlText w:val="%6."/>
+      <w:lvlJc w:val="right"/>
+      <w:pPr>
+        <w:ind w:left="4320" w:hanging="180"/>
+      </w:pPr>
+    </w:lvl>
+    <w:lvl w:ilvl="6" w:tplc="0413000F" w:tentative="1">
+      <w:start w:val="1"/>
+      <w:numFmt w:val="decimal"/>
+      <w:lvlText w:val="%7."/>
+      <w:lvlJc w:val="left"/>
+      <w:pPr>
+        <w:ind w:left="5040" w:hanging="360"/>
+      </w:pPr>
+    </w:lvl>
+    <w:lvl w:ilvl="7" w:tplc="04130019" w:tentative="1">
+      <w:start w:val="1"/>
+      <w:numFmt w:val="lowerLetter"/>
+      <w:lvlText w:val="%8."/>
+      <w:lvlJc w:val="left"/>
+      <w:pPr>
+        <w:ind w:left="5760" w:hanging="360"/>
+      </w:pPr>
+    </w:lvl>
+    <w:lvl w:ilvl="8" w:tplc="0413001B" w:tentative="1">
+      <w:start w:val="1"/>
+      <w:numFmt w:val="lowerRoman"/>
+      <w:lvlText w:val="%9."/>
+      <w:lvlJc w:val="right"/>
+      <w:pPr>
+        <w:ind w:left="6480" w:hanging="180"/>
+      </w:pPr>
+    </w:lvl>
+  </w:abstractNum>
+  <w:abstractNum w:abstractNumId="9" w15:restartNumberingAfterBreak="0">
     <w:nsid w:val="7D00493D"/>
     <w:multiLevelType w:val="hybridMultilevel"/>
     <w:tmpl w:val="C2B091E0"/>
@@ -6148,16 +7970,25 @@
     <w:abstractNumId w:val="2"/>
   </w:num>
   <w:num w:numId="4">
-    <w:abstractNumId w:val="4"/>
+    <w:abstractNumId w:val="5"/>
   </w:num>
   <w:num w:numId="5">
-    <w:abstractNumId w:val="5"/>
+    <w:abstractNumId w:val="8"/>
   </w:num>
   <w:num w:numId="6">
-    <w:abstractNumId w:val="6"/>
+    <w:abstractNumId w:val="9"/>
   </w:num>
   <w:num w:numId="7">
     <w:abstractNumId w:val="1"/>
+  </w:num>
+  <w:num w:numId="8">
+    <w:abstractNumId w:val="7"/>
+  </w:num>
+  <w:num w:numId="9">
+    <w:abstractNumId w:val="4"/>
+  </w:num>
+  <w:num w:numId="10">
+    <w:abstractNumId w:val="6"/>
   </w:num>
 </w:numbering>
 </file>
@@ -7229,7 +9060,7 @@
 </file>
 
 <file path=customXml/itemProps1.xml><?xml version="1.0" encoding="utf-8"?>
-<ds:datastoreItem xmlns:ds="http://schemas.openxmlformats.org/officeDocument/2006/customXml" ds:itemID="{4BE07346-BCCD-4F57-AFB1-4DD2E8D9AE76}">
+<ds:datastoreItem xmlns:ds="http://schemas.openxmlformats.org/officeDocument/2006/customXml" ds:itemID="{E65D4B18-B914-48BA-83B0-E5C38FB0BD16}">
   <ds:schemaRefs>
     <ds:schemaRef ds:uri="http://schemas.openxmlformats.org/officeDocument/2006/bibliography"/>
   </ds:schemaRefs>

</xml_diff>